<commit_message>
admin fix doksi fix
</commit_message>
<xml_diff>
--- a/ZD_minta.docx
+++ b/ZD_minta.docx
@@ -26,7 +26,7 @@
     </w:p>
     <w:p>
       <w:pPr>
-        <w:pStyle w:val="Title"/>
+        <w:pStyle w:val="Cm"/>
         <w:numPr>
           <w:ilvl w:val="0"/>
           <w:numId w:val="2"/>
@@ -41,12 +41,12 @@
     </w:p>
     <w:p>
       <w:pPr>
-        <w:pStyle w:val="Subtitle"/>
-        <w:rPr/>
-      </w:pPr>
-      <w:r>
-        <w:rPr/>
-        <w:t>A programom címe</w:t>
+        <w:pStyle w:val="Alcm"/>
+        <w:rPr/>
+      </w:pPr>
+      <w:r>
+        <w:rPr/>
+        <w:t>Online kódmegosztó</w:t>
       </w:r>
     </w:p>
     <w:p>
@@ -77,7 +77,7 @@
       </w:pPr>
       <w:r>
         <w:rPr/>
-        <w:t>Szunomár Péter</w:t>
+        <w:t>Péter-Szabó Richard</w:t>
         <w:tab/>
         <w:t>Czékus Máté</w:t>
       </w:r>
@@ -113,7 +113,7 @@
         </w:p>
         <w:p>
           <w:pPr>
-            <w:pStyle w:val="Contents1"/>
+            <w:pStyle w:val="Tartalomjegyzk1"/>
             <w:tabs>
               <w:tab w:val="clear" w:pos="708"/>
               <w:tab w:val="left" w:pos="880" w:leader="none"/>
@@ -127,7 +127,7 @@
           <w:r>
             <w:rPr>
               <w:webHidden/>
-              <w:rStyle w:val="IndexLink"/>
+              <w:rStyle w:val="Jegyzkhivatkozs"/>
               <w:vanish w:val="false"/>
             </w:rPr>
             <w:instrText> TOC \z \o "1-3" \u \h</w:instrText>
@@ -135,7 +135,7 @@
           <w:r>
             <w:rPr>
               <w:webHidden/>
-              <w:rStyle w:val="IndexLink"/>
+              <w:rStyle w:val="Jegyzkhivatkozs"/>
               <w:vanish w:val="false"/>
             </w:rPr>
             <w:fldChar w:fldCharType="separate"/>
@@ -162,7 +162,7 @@
             <w:r>
               <w:rPr>
                 <w:webHidden/>
-                <w:rStyle w:val="IndexLink"/>
+                <w:rStyle w:val="Jegyzkhivatkozs"/>
                 <w:vanish w:val="false"/>
               </w:rPr>
               <w:t>1</w:t>
@@ -181,7 +181,7 @@
         </w:p>
         <w:p>
           <w:pPr>
-            <w:pStyle w:val="Contents2"/>
+            <w:pStyle w:val="Tartalomjegyzk2"/>
             <w:tabs>
               <w:tab w:val="clear" w:pos="708"/>
               <w:tab w:val="left" w:pos="1100" w:leader="none"/>
@@ -211,7 +211,7 @@
             <w:r>
               <w:rPr>
                 <w:webHidden/>
-                <w:rStyle w:val="IndexLink"/>
+                <w:rStyle w:val="Jegyzkhivatkozs"/>
                 <w:vanish w:val="false"/>
               </w:rPr>
               <w:t>1.1</w:t>
@@ -230,7 +230,7 @@
         </w:p>
         <w:p>
           <w:pPr>
-            <w:pStyle w:val="Contents3"/>
+            <w:pStyle w:val="Tartalomjegyzk3"/>
             <w:tabs>
               <w:tab w:val="clear" w:pos="708"/>
               <w:tab w:val="left" w:pos="1540" w:leader="none"/>
@@ -260,7 +260,7 @@
             <w:r>
               <w:rPr>
                 <w:webHidden/>
-                <w:rStyle w:val="IndexLink"/>
+                <w:rStyle w:val="Jegyzkhivatkozs"/>
                 <w:vanish w:val="false"/>
               </w:rPr>
               <w:t>1.1.1</w:t>
@@ -279,7 +279,7 @@
         </w:p>
         <w:p>
           <w:pPr>
-            <w:pStyle w:val="Contents2"/>
+            <w:pStyle w:val="Tartalomjegyzk2"/>
             <w:tabs>
               <w:tab w:val="clear" w:pos="708"/>
               <w:tab w:val="left" w:pos="1100" w:leader="none"/>
@@ -309,7 +309,7 @@
             <w:r>
               <w:rPr>
                 <w:webHidden/>
-                <w:rStyle w:val="IndexLink"/>
+                <w:rStyle w:val="Jegyzkhivatkozs"/>
                 <w:vanish w:val="false"/>
               </w:rPr>
               <w:t>1.2</w:t>
@@ -328,7 +328,7 @@
         </w:p>
         <w:p>
           <w:pPr>
-            <w:pStyle w:val="Contents1"/>
+            <w:pStyle w:val="Tartalomjegyzk1"/>
             <w:tabs>
               <w:tab w:val="clear" w:pos="708"/>
               <w:tab w:val="left" w:pos="880" w:leader="none"/>
@@ -358,7 +358,7 @@
             <w:r>
               <w:rPr>
                 <w:webHidden/>
-                <w:rStyle w:val="IndexLink"/>
+                <w:rStyle w:val="Jegyzkhivatkozs"/>
                 <w:vanish w:val="false"/>
               </w:rPr>
               <w:t>2</w:t>
@@ -377,7 +377,7 @@
         </w:p>
         <w:p>
           <w:pPr>
-            <w:pStyle w:val="Contents2"/>
+            <w:pStyle w:val="Tartalomjegyzk2"/>
             <w:tabs>
               <w:tab w:val="clear" w:pos="708"/>
               <w:tab w:val="left" w:pos="1100" w:leader="none"/>
@@ -407,7 +407,7 @@
             <w:r>
               <w:rPr>
                 <w:webHidden/>
-                <w:rStyle w:val="IndexLink"/>
+                <w:rStyle w:val="Jegyzkhivatkozs"/>
                 <w:vanish w:val="false"/>
               </w:rPr>
               <w:t>2.1</w:t>
@@ -426,7 +426,7 @@
         </w:p>
         <w:p>
           <w:pPr>
-            <w:pStyle w:val="Contents2"/>
+            <w:pStyle w:val="Tartalomjegyzk2"/>
             <w:tabs>
               <w:tab w:val="clear" w:pos="708"/>
               <w:tab w:val="left" w:pos="1100" w:leader="none"/>
@@ -456,7 +456,7 @@
             <w:r>
               <w:rPr>
                 <w:webHidden/>
-                <w:rStyle w:val="IndexLink"/>
+                <w:rStyle w:val="Jegyzkhivatkozs"/>
                 <w:vanish w:val="false"/>
               </w:rPr>
               <w:t>2.2</w:t>
@@ -475,7 +475,7 @@
         </w:p>
         <w:p>
           <w:pPr>
-            <w:pStyle w:val="Contents3"/>
+            <w:pStyle w:val="Tartalomjegyzk3"/>
             <w:tabs>
               <w:tab w:val="clear" w:pos="708"/>
               <w:tab w:val="left" w:pos="1540" w:leader="none"/>
@@ -505,7 +505,7 @@
             <w:r>
               <w:rPr>
                 <w:webHidden/>
-                <w:rStyle w:val="IndexLink"/>
+                <w:rStyle w:val="Jegyzkhivatkozs"/>
                 <w:vanish w:val="false"/>
               </w:rPr>
               <w:t>2.2.1</w:t>
@@ -524,7 +524,7 @@
         </w:p>
         <w:p>
           <w:pPr>
-            <w:pStyle w:val="Contents3"/>
+            <w:pStyle w:val="Tartalomjegyzk3"/>
             <w:tabs>
               <w:tab w:val="clear" w:pos="708"/>
               <w:tab w:val="left" w:pos="1540" w:leader="none"/>
@@ -554,7 +554,7 @@
             <w:r>
               <w:rPr>
                 <w:webHidden/>
-                <w:rStyle w:val="IndexLink"/>
+                <w:rStyle w:val="Jegyzkhivatkozs"/>
                 <w:vanish w:val="false"/>
               </w:rPr>
               <w:t>2.2.2</w:t>
@@ -573,7 +573,7 @@
         </w:p>
         <w:p>
           <w:pPr>
-            <w:pStyle w:val="Contents2"/>
+            <w:pStyle w:val="Tartalomjegyzk2"/>
             <w:tabs>
               <w:tab w:val="clear" w:pos="708"/>
               <w:tab w:val="left" w:pos="1100" w:leader="none"/>
@@ -603,7 +603,7 @@
             <w:r>
               <w:rPr>
                 <w:webHidden/>
-                <w:rStyle w:val="IndexLink"/>
+                <w:rStyle w:val="Jegyzkhivatkozs"/>
                 <w:vanish w:val="false"/>
               </w:rPr>
               <w:t>2.3</w:t>
@@ -622,7 +622,7 @@
         </w:p>
         <w:p>
           <w:pPr>
-            <w:pStyle w:val="Contents2"/>
+            <w:pStyle w:val="Tartalomjegyzk2"/>
             <w:tabs>
               <w:tab w:val="clear" w:pos="708"/>
               <w:tab w:val="left" w:pos="1100" w:leader="none"/>
@@ -652,7 +652,7 @@
             <w:r>
               <w:rPr>
                 <w:webHidden/>
-                <w:rStyle w:val="IndexLink"/>
+                <w:rStyle w:val="Jegyzkhivatkozs"/>
                 <w:vanish w:val="false"/>
               </w:rPr>
               <w:t>2.4</w:t>
@@ -671,7 +671,7 @@
         </w:p>
         <w:p>
           <w:pPr>
-            <w:pStyle w:val="Contents1"/>
+            <w:pStyle w:val="Tartalomjegyzk1"/>
             <w:tabs>
               <w:tab w:val="clear" w:pos="708"/>
               <w:tab w:val="left" w:pos="880" w:leader="none"/>
@@ -701,7 +701,7 @@
             <w:r>
               <w:rPr>
                 <w:webHidden/>
-                <w:rStyle w:val="IndexLink"/>
+                <w:rStyle w:val="Jegyzkhivatkozs"/>
                 <w:vanish w:val="false"/>
               </w:rPr>
               <w:t>3</w:t>
@@ -720,7 +720,7 @@
         </w:p>
         <w:p>
           <w:pPr>
-            <w:pStyle w:val="Contents2"/>
+            <w:pStyle w:val="Tartalomjegyzk2"/>
             <w:tabs>
               <w:tab w:val="clear" w:pos="708"/>
               <w:tab w:val="left" w:pos="1100" w:leader="none"/>
@@ -750,7 +750,7 @@
             <w:r>
               <w:rPr>
                 <w:webHidden/>
-                <w:rStyle w:val="IndexLink"/>
+                <w:rStyle w:val="Jegyzkhivatkozs"/>
                 <w:vanish w:val="false"/>
               </w:rPr>
               <w:t>3.1</w:t>
@@ -769,7 +769,7 @@
         </w:p>
         <w:p>
           <w:pPr>
-            <w:pStyle w:val="Contents3"/>
+            <w:pStyle w:val="Tartalomjegyzk3"/>
             <w:tabs>
               <w:tab w:val="clear" w:pos="708"/>
               <w:tab w:val="left" w:pos="1540" w:leader="none"/>
@@ -799,7 +799,7 @@
             <w:r>
               <w:rPr>
                 <w:webHidden/>
-                <w:rStyle w:val="IndexLink"/>
+                <w:rStyle w:val="Jegyzkhivatkozs"/>
                 <w:vanish w:val="false"/>
               </w:rPr>
               <w:t>3.1.1</w:t>
@@ -818,7 +818,7 @@
         </w:p>
         <w:p>
           <w:pPr>
-            <w:pStyle w:val="Contents2"/>
+            <w:pStyle w:val="Tartalomjegyzk2"/>
             <w:tabs>
               <w:tab w:val="clear" w:pos="708"/>
               <w:tab w:val="left" w:pos="1100" w:leader="none"/>
@@ -848,7 +848,7 @@
             <w:r>
               <w:rPr>
                 <w:webHidden/>
-                <w:rStyle w:val="IndexLink"/>
+                <w:rStyle w:val="Jegyzkhivatkozs"/>
                 <w:vanish w:val="false"/>
               </w:rPr>
               <w:t>3.2</w:t>
@@ -867,7 +867,7 @@
         </w:p>
         <w:p>
           <w:pPr>
-            <w:pStyle w:val="Contents2"/>
+            <w:pStyle w:val="Tartalomjegyzk2"/>
             <w:tabs>
               <w:tab w:val="clear" w:pos="708"/>
               <w:tab w:val="left" w:pos="1100" w:leader="none"/>
@@ -897,7 +897,7 @@
             <w:r>
               <w:rPr>
                 <w:webHidden/>
-                <w:rStyle w:val="IndexLink"/>
+                <w:rStyle w:val="Jegyzkhivatkozs"/>
                 <w:vanish w:val="false"/>
               </w:rPr>
               <w:t>3.3</w:t>
@@ -916,7 +916,7 @@
         </w:p>
         <w:p>
           <w:pPr>
-            <w:pStyle w:val="Contents2"/>
+            <w:pStyle w:val="Tartalomjegyzk2"/>
             <w:tabs>
               <w:tab w:val="clear" w:pos="708"/>
               <w:tab w:val="left" w:pos="1100" w:leader="none"/>
@@ -946,7 +946,7 @@
             <w:r>
               <w:rPr>
                 <w:webHidden/>
-                <w:rStyle w:val="IndexLink"/>
+                <w:rStyle w:val="Jegyzkhivatkozs"/>
                 <w:vanish w:val="false"/>
               </w:rPr>
               <w:t>3.4</w:t>
@@ -965,7 +965,7 @@
         </w:p>
         <w:p>
           <w:pPr>
-            <w:pStyle w:val="Contents1"/>
+            <w:pStyle w:val="Tartalomjegyzk1"/>
             <w:tabs>
               <w:tab w:val="clear" w:pos="708"/>
               <w:tab w:val="left" w:pos="880" w:leader="none"/>
@@ -995,7 +995,7 @@
             <w:r>
               <w:rPr>
                 <w:webHidden/>
-                <w:rStyle w:val="IndexLink"/>
+                <w:rStyle w:val="Jegyzkhivatkozs"/>
                 <w:vanish w:val="false"/>
               </w:rPr>
               <w:t>4</w:t>
@@ -1039,15 +1039,15 @@
     </w:p>
     <w:p>
       <w:pPr>
-        <w:pStyle w:val="Heading1"/>
+        <w:pStyle w:val="Cmsor1"/>
         <w:numPr>
           <w:ilvl w:val="0"/>
           <w:numId w:val="3"/>
         </w:numPr>
         <w:rPr/>
       </w:pPr>
-      <w:bookmarkStart w:id="1" w:name="_Toc473730742"/>
-      <w:bookmarkStart w:id="2" w:name="_Toc529273086"/>
+      <w:bookmarkStart w:id="1" w:name="_Toc529273086"/>
+      <w:bookmarkStart w:id="2" w:name="_Toc473730742"/>
       <w:r>
         <w:rPr/>
         <w:t>Bevezetés</w:t>
@@ -1057,15 +1057,15 @@
     </w:p>
     <w:p>
       <w:pPr>
-        <w:pStyle w:val="Heading2"/>
+        <w:pStyle w:val="Cmsor2"/>
         <w:numPr>
           <w:ilvl w:val="1"/>
           <w:numId w:val="3"/>
         </w:numPr>
         <w:rPr/>
       </w:pPr>
-      <w:bookmarkStart w:id="3" w:name="_Toc473730743"/>
-      <w:bookmarkStart w:id="4" w:name="_Toc529273087"/>
+      <w:bookmarkStart w:id="3" w:name="_Toc529273087"/>
+      <w:bookmarkStart w:id="4" w:name="_Toc473730743"/>
       <w:r>
         <w:rPr/>
         <w:t>Feladat leírás</w:t>
@@ -1085,15 +1085,15 @@
     </w:p>
     <w:p>
       <w:pPr>
-        <w:pStyle w:val="Heading3"/>
+        <w:pStyle w:val="Cmsor3"/>
         <w:numPr>
           <w:ilvl w:val="2"/>
           <w:numId w:val="3"/>
         </w:numPr>
         <w:rPr/>
       </w:pPr>
-      <w:bookmarkStart w:id="5" w:name="_Toc473730744"/>
-      <w:bookmarkStart w:id="6" w:name="_Toc529273088"/>
+      <w:bookmarkStart w:id="5" w:name="_Toc529273088"/>
+      <w:bookmarkStart w:id="6" w:name="_Toc473730744"/>
       <w:r>
         <w:rPr/>
         <w:t>Általános ismertetés</w:t>
@@ -1103,7 +1103,7 @@
     </w:p>
     <w:p>
       <w:pPr>
-        <w:pStyle w:val="TextBody"/>
+        <w:pStyle w:val="Szvegtrzs"/>
         <w:spacing w:lineRule="auto" w:line="360"/>
         <w:jc w:val="both"/>
         <w:rPr>
@@ -1121,15 +1121,15 @@
     </w:p>
     <w:p>
       <w:pPr>
-        <w:pStyle w:val="Heading2"/>
+        <w:pStyle w:val="Cmsor2"/>
         <w:numPr>
           <w:ilvl w:val="1"/>
           <w:numId w:val="3"/>
         </w:numPr>
         <w:rPr/>
       </w:pPr>
-      <w:bookmarkStart w:id="7" w:name="_Toc473730745"/>
-      <w:bookmarkStart w:id="8" w:name="_Toc529273089"/>
+      <w:bookmarkStart w:id="7" w:name="_Toc529273089"/>
+      <w:bookmarkStart w:id="8" w:name="_Toc473730745"/>
       <w:r>
         <w:rPr/>
         <w:t>A felhasznált ismeretek</w:t>
@@ -1146,14 +1146,12 @@
         <w:rPr/>
         <w:t xml:space="preserve">Front-end tervezés </w:t>
       </w:r>
-      <w:hyperlink r:id="rId3">
-        <w:r>
-          <w:rPr>
-            <w:rStyle w:val="InternetLink"/>
-          </w:rPr>
-          <w:t>https://github.com/thedaviddias/Front-End-Checklist</w:t>
-        </w:r>
-      </w:hyperlink>
+      <w:r>
+        <w:rPr>
+          <w:rStyle w:val="InternetLink"/>
+        </w:rPr>
+        <w:t>https://github.com/thedaviddias/Front-End-Checklist</w:t>
+      </w:r>
     </w:p>
     <w:p>
       <w:pPr>
@@ -1164,14 +1162,12 @@
         <w:rPr/>
         <w:t xml:space="preserve">Ikonkészlet és használata </w:t>
       </w:r>
-      <w:hyperlink r:id="rId5">
-        <w:r>
-          <w:rPr>
-            <w:rStyle w:val="InternetLink"/>
-          </w:rPr>
-          <w:t>https://google.github.io/material-design-icons/</w:t>
-        </w:r>
-      </w:hyperlink>
+      <w:r>
+        <w:rPr>
+          <w:rStyle w:val="InternetLink"/>
+        </w:rPr>
+        <w:t>https://google.github.io/material-design-icons/</w:t>
+      </w:r>
     </w:p>
     <w:p>
       <w:pPr>
@@ -1182,14 +1178,12 @@
         <w:rPr/>
         <w:t xml:space="preserve">MongoDB kezelés PHP-ban </w:t>
       </w:r>
-      <w:hyperlink r:id="rId7">
-        <w:r>
-          <w:rPr>
-            <w:rStyle w:val="InternetLink"/>
-          </w:rPr>
-          <w:t>http://zetcode.com/db/mongodbphp/</w:t>
-        </w:r>
-      </w:hyperlink>
+      <w:r>
+        <w:rPr>
+          <w:rStyle w:val="InternetLink"/>
+        </w:rPr>
+        <w:t>http://zetcode.com/db/mongodbphp/</w:t>
+      </w:r>
     </w:p>
     <w:p>
       <w:pPr>
@@ -1200,14 +1194,12 @@
         <w:rPr/>
         <w:t xml:space="preserve">Materialize keretrendszer </w:t>
       </w:r>
-      <w:hyperlink r:id="rId9">
-        <w:r>
-          <w:rPr>
-            <w:rStyle w:val="InternetLink"/>
-          </w:rPr>
-          <w:t>https://materializecss.com/</w:t>
-        </w:r>
-      </w:hyperlink>
+      <w:r>
+        <w:rPr>
+          <w:rStyle w:val="InternetLink"/>
+        </w:rPr>
+        <w:t>https://materializecss.com/</w:t>
+      </w:r>
     </w:p>
     <w:p>
       <w:pPr>
@@ -1218,14 +1210,12 @@
         <w:rPr/>
         <w:t xml:space="preserve">MongoDB ismeretek </w:t>
       </w:r>
-      <w:hyperlink r:id="rId11">
-        <w:r>
-          <w:rPr>
-            <w:rStyle w:val="InternetLink"/>
-          </w:rPr>
-          <w:t>https://www.mongodb.com/</w:t>
-        </w:r>
-      </w:hyperlink>
+      <w:r>
+        <w:rPr>
+          <w:rStyle w:val="InternetLink"/>
+        </w:rPr>
+        <w:t>https://www.mongodb.com/</w:t>
+      </w:r>
     </w:p>
     <w:p>
       <w:pPr>
@@ -1236,14 +1226,12 @@
         <w:rPr/>
         <w:t xml:space="preserve">Docker </w:t>
       </w:r>
-      <w:hyperlink r:id="rId13">
-        <w:r>
-          <w:rPr>
-            <w:rStyle w:val="InternetLink"/>
-          </w:rPr>
-          <w:t>https://docs.docker.com/</w:t>
-        </w:r>
-      </w:hyperlink>
+      <w:r>
+        <w:rPr>
+          <w:rStyle w:val="InternetLink"/>
+        </w:rPr>
+        <w:t>https://docs.docker.com/</w:t>
+      </w:r>
     </w:p>
     <w:p>
       <w:pPr>
@@ -1254,14 +1242,12 @@
         <w:rPr/>
         <w:t xml:space="preserve">Verziókezelés </w:t>
       </w:r>
-      <w:hyperlink r:id="rId15">
-        <w:r>
-          <w:rPr>
-            <w:rStyle w:val="InternetLink"/>
-          </w:rPr>
-          <w:t>https://git-scm.com/</w:t>
-        </w:r>
-      </w:hyperlink>
+      <w:r>
+        <w:rPr>
+          <w:rStyle w:val="InternetLink"/>
+        </w:rPr>
+        <w:t>https://git-scm.com/</w:t>
+      </w:r>
     </w:p>
     <w:p>
       <w:pPr>
@@ -1272,14 +1258,12 @@
         <w:rPr/>
         <w:t xml:space="preserve">MySQL ismeretek </w:t>
       </w:r>
-      <w:hyperlink r:id="rId17">
-        <w:r>
-          <w:rPr>
-            <w:rStyle w:val="InternetLink"/>
-          </w:rPr>
-          <w:t>https://dev.mysql.com/doc/</w:t>
-        </w:r>
-      </w:hyperlink>
+      <w:r>
+        <w:rPr>
+          <w:rStyle w:val="InternetLink"/>
+        </w:rPr>
+        <w:t>https://dev.mysql.com/doc/</w:t>
+      </w:r>
     </w:p>
     <w:p>
       <w:pPr>
@@ -1290,14 +1274,12 @@
         <w:rPr/>
         <w:t xml:space="preserve">Syntax highlight  </w:t>
       </w:r>
-      <w:hyperlink r:id="rId19">
-        <w:r>
-          <w:rPr>
-            <w:rStyle w:val="InternetLink"/>
-          </w:rPr>
-          <w:t>https://highlightjs.org/</w:t>
-        </w:r>
-      </w:hyperlink>
+      <w:r>
+        <w:rPr>
+          <w:rStyle w:val="InternetLink"/>
+        </w:rPr>
+        <w:t>https://highlightjs.org/</w:t>
+      </w:r>
     </w:p>
     <w:p>
       <w:pPr>
@@ -1308,7 +1290,7 @@
         <w:rPr/>
         <w:t xml:space="preserve">Webszerver dokumnetáció </w:t>
       </w:r>
-      <w:hyperlink r:id="rId20">
+      <w:hyperlink r:id="rId2">
         <w:r>
           <w:rPr>
             <w:rStyle w:val="InternetLink"/>
@@ -1319,15 +1301,15 @@
     </w:p>
     <w:p>
       <w:pPr>
-        <w:pStyle w:val="Heading1"/>
+        <w:pStyle w:val="Cmsor1"/>
         <w:numPr>
           <w:ilvl w:val="0"/>
           <w:numId w:val="3"/>
         </w:numPr>
         <w:rPr/>
       </w:pPr>
-      <w:bookmarkStart w:id="9" w:name="_Toc473730746"/>
-      <w:bookmarkStart w:id="10" w:name="_Toc529273090"/>
+      <w:bookmarkStart w:id="9" w:name="_Toc529273090"/>
+      <w:bookmarkStart w:id="10" w:name="_Toc473730746"/>
       <w:r>
         <w:rPr/>
         <w:t>Felhasználói dokumentáció</w:t>
@@ -1337,7 +1319,7 @@
     </w:p>
     <w:p>
       <w:pPr>
-        <w:pStyle w:val="Heading2"/>
+        <w:pStyle w:val="Cmsor2"/>
         <w:numPr>
           <w:ilvl w:val="1"/>
           <w:numId w:val="3"/>
@@ -1358,33 +1340,29 @@
       </w:pPr>
       <w:r>
         <w:rPr/>
-        <w:t>Ez a szoftver kiváló azon felhasználók számára, akik programozással, sozftverfejlesztéssel foglalkoznak és bárki másnak akik számára kimondottan fontos nagy mennyiségű szöveg gyors és hatékony továbbítása más felhasználók részére. A szoftverfejlesztőknek és programozók számára azért ajánlom, mert a kód kiemelés funkciója kimondottan felhasználóbaráttá és ergonómikussá teszi a megosztott tartalom áttekintését és az azzal továbbiakban történő szoftverevolúciós folyamatokat és elősegíti a fejlesztők közötti produktív együttműködést.</w:t>
-      </w:r>
-      <w:r>
-        <w:rPr/>
-        <w:t xml:space="preserve"> </w:t>
-      </w:r>
-    </w:p>
-    <w:p>
-      <w:pPr>
-        <w:pStyle w:val="Normal"/>
-        <w:rPr/>
-      </w:pPr>
-      <w:r>
-        <w:rPr/>
-      </w:r>
-    </w:p>
-    <w:p>
-      <w:pPr>
-        <w:pStyle w:val="Heading2"/>
+        <w:t xml:space="preserve">Ez a szoftver kiváló azon felhasználók számára, akik programozással, szoftverfejlesztéssel foglalkoznak és bárki másnak akik számára kimondottan fontos nagy mennyiségű szöveg gyors és hatékony továbbítása más felhasználók részére. A szoftverfejlesztőknek és programozók számára azért ajánlom, mert a kód kiemelés funkciója kimondottan felhasználóbaráttá és ergonómikussá teszi a megosztott tartalom áttekintését és az azzal továbbiakban történő szoftverevolúciós folyamatokat és elősegíti a fejlesztők közötti produktív együttműködést. Ezen felül tökéletesen szolgál egyszerű pár soros kódok, vagy akár csak egyszerű szövegek/szövegrészletek nyilvánossá tételéhez. Mindezek mellett ez a széles funkcionalitás nem jár a személyes adataink és magánszféránk kockáztatásával, hiszen az oldal használatához nem kötelező a regisztráció így mint névtelen felhasználó is létrehozhatunk szöveg vagy kódrészleteket az oldalon, azonban ha mégis a regisztrációt mellett döntenénk ez esetben sem kell lemondanunk privátszféránk védelméről, hiszen a regisztrációhoz mindössze egy felhasználónév és egy email cím szükséges a jelszón felül, a regisztrált profilunk ezen felül mivel privát profil mások által nem megtekinthető, egyedül a felhasználónév a publikációink alatt. </w:t>
+      </w:r>
+    </w:p>
+    <w:p>
+      <w:pPr>
+        <w:pStyle w:val="Normal"/>
+        <w:rPr/>
+      </w:pPr>
+      <w:r>
+        <w:rPr/>
+      </w:r>
+    </w:p>
+    <w:p>
+      <w:pPr>
+        <w:pStyle w:val="Cmsor2"/>
         <w:numPr>
           <w:ilvl w:val="1"/>
           <w:numId w:val="3"/>
         </w:numPr>
         <w:rPr/>
       </w:pPr>
-      <w:bookmarkStart w:id="12" w:name="_Toc473730747"/>
-      <w:bookmarkStart w:id="13" w:name="_Toc529273092"/>
+      <w:bookmarkStart w:id="12" w:name="_Toc529273092"/>
+      <w:bookmarkStart w:id="13" w:name="_Toc473730747"/>
       <w:r>
         <w:rPr/>
         <w:t>Rendszerkövetelmények</w:t>
@@ -1394,7 +1372,7 @@
     </w:p>
     <w:p>
       <w:pPr>
-        <w:pStyle w:val="Heading3"/>
+        <w:pStyle w:val="Cmsor3"/>
         <w:numPr>
           <w:ilvl w:val="2"/>
           <w:numId w:val="3"/>
@@ -1419,12 +1397,214 @@
       </w:pPr>
       <w:r>
         <w:rPr/>
-        <w:t>Ebben a részben kell leírni a minimális és ajánlott hardver konfigurációt, amely a program futtatásához szükséges. Pontos paramétereket kell megadni, még akkor is, ha a program amúgy minden gépen lefut.</w:t>
-      </w:r>
-    </w:p>
-    <w:p>
-      <w:pPr>
-        <w:pStyle w:val="Heading3"/>
+        <w:t>Az általam készített szoftver, mivel egy felhőkörnyezetre felkészített alkalmazás így napjainkban használt bármelyik populáris operációs rendszeren működőképes a ezek elérik a következő minimális követelményeket:</w:t>
+      </w:r>
+    </w:p>
+    <w:p>
+      <w:pPr>
+        <w:pStyle w:val="Normal"/>
+        <w:rPr/>
+      </w:pPr>
+      <w:r>
+        <w:rPr/>
+        <w:t>Microsoft Windows-t használó számítógépek esetén:</w:t>
+      </w:r>
+    </w:p>
+    <w:p>
+      <w:pPr>
+        <w:pStyle w:val="Normal"/>
+        <w:rPr/>
+      </w:pPr>
+      <w:r>
+        <w:rPr/>
+        <w:tab/>
+        <w:t>-A számítógép BIOS rendszerében a Virtualizációnak bekapcsolva kell lennie (Virtualization: enabled)</w:t>
+      </w:r>
+    </w:p>
+    <w:p>
+      <w:pPr>
+        <w:pStyle w:val="Normal"/>
+        <w:rPr/>
+      </w:pPr>
+      <w:r>
+        <w:rPr/>
+        <w:tab/>
+        <w:t>-Legalább 4Gigabyte RAM( memória)</w:t>
+      </w:r>
+    </w:p>
+    <w:p>
+      <w:pPr>
+        <w:pStyle w:val="Normal"/>
+        <w:rPr/>
+      </w:pPr>
+      <w:r>
+        <w:rPr/>
+        <w:tab/>
+        <w:t>-64bit-es legalább Intel „Nehalem”, ”Westmere”, „Sandybridge” architektúrára épülő processzorok, illetve ettől újabb architektúrára épülő szériák.</w:t>
+      </w:r>
+    </w:p>
+    <w:p>
+      <w:pPr>
+        <w:pStyle w:val="Normal"/>
+        <w:rPr/>
+      </w:pPr>
+      <w:r>
+        <w:rPr/>
+        <w:tab/>
+        <w:t>-64bit-es legalább AMD „Barcelona” architektúrára épülő processzor vagy újabb.</w:t>
+      </w:r>
+    </w:p>
+    <w:p>
+      <w:pPr>
+        <w:pStyle w:val="Normal"/>
+        <w:rPr/>
+      </w:pPr>
+      <w:r>
+        <w:rPr/>
+        <w:tab/>
+        <w:t>-Legalább 2GB szabad hely a merevlemezen.</w:t>
+      </w:r>
+    </w:p>
+    <w:p>
+      <w:pPr>
+        <w:pStyle w:val="Normal"/>
+        <w:rPr/>
+      </w:pPr>
+      <w:r>
+        <w:rPr/>
+        <w:tab/>
+      </w:r>
+      <w:r>
+        <w:rPr/>
+        <w:t>-Széles sávú internet hozzáférés</w:t>
+      </w:r>
+    </w:p>
+    <w:p>
+      <w:pPr>
+        <w:pStyle w:val="Normal"/>
+        <w:rPr/>
+      </w:pPr>
+      <w:r>
+        <w:rPr/>
+        <w:t>Apple macOS esetén:</w:t>
+      </w:r>
+    </w:p>
+    <w:p>
+      <w:pPr>
+        <w:pStyle w:val="Normal"/>
+        <w:rPr/>
+      </w:pPr>
+      <w:r>
+        <w:rPr/>
+        <w:tab/>
+        <w:t>-Legalább egy 2010-es vagy újabb Mac modell</w:t>
+      </w:r>
+    </w:p>
+    <w:p>
+      <w:pPr>
+        <w:pStyle w:val="Normal"/>
+        <w:rPr/>
+      </w:pPr>
+      <w:r>
+        <w:rPr/>
+        <w:tab/>
+        <w:t>-Legalább 4Gigabyte RAM (memória)</w:t>
+      </w:r>
+    </w:p>
+    <w:p>
+      <w:pPr>
+        <w:pStyle w:val="Normal"/>
+        <w:rPr/>
+      </w:pPr>
+      <w:r>
+        <w:rPr/>
+        <w:tab/>
+        <w:t>-Legalább 2GB szabad hely a merevlemezen.</w:t>
+      </w:r>
+    </w:p>
+    <w:p>
+      <w:pPr>
+        <w:pStyle w:val="Normal"/>
+        <w:rPr/>
+      </w:pPr>
+      <w:r>
+        <w:rPr/>
+        <w:tab/>
+        <w:t>-</w:t>
+      </w:r>
+      <w:r>
+        <w:rPr/>
+        <w:t>Széles sávú internet hozzáférés</w:t>
+      </w:r>
+    </w:p>
+    <w:p>
+      <w:pPr>
+        <w:pStyle w:val="Normal"/>
+        <w:rPr/>
+      </w:pPr>
+      <w:r>
+        <w:rPr/>
+        <w:t>Linux disztribúciót futtató számítógép esetén:</w:t>
+      </w:r>
+    </w:p>
+    <w:p>
+      <w:pPr>
+        <w:pStyle w:val="Normal"/>
+        <w:rPr/>
+      </w:pPr>
+      <w:r>
+        <w:rPr/>
+        <w:tab/>
+        <w:t>-A számítógép BIOS rendszerében a Virtualizációnak bekapcsolva kell lennie (Virtualization: enabled)</w:t>
+      </w:r>
+    </w:p>
+    <w:p>
+      <w:pPr>
+        <w:pStyle w:val="Normal"/>
+        <w:rPr/>
+      </w:pPr>
+      <w:r>
+        <w:rPr/>
+        <w:tab/>
+        <w:t>-Legalább 4Gigabyte RAM( memória)</w:t>
+      </w:r>
+    </w:p>
+    <w:p>
+      <w:pPr>
+        <w:pStyle w:val="Normal"/>
+        <w:rPr/>
+      </w:pPr>
+      <w:r>
+        <w:rPr/>
+        <w:tab/>
+        <w:t>-64bit-es legalább Intel „Nehalem”, ”Westmere”, „Sandybridge” architektúrára épülő processzorok, illetve ettől újabb architektúrára épülő szériák.</w:t>
+      </w:r>
+    </w:p>
+    <w:p>
+      <w:pPr>
+        <w:pStyle w:val="Normal"/>
+        <w:rPr/>
+      </w:pPr>
+      <w:r>
+        <w:rPr/>
+        <w:tab/>
+        <w:t>-Legalább 2GB szabad hely a merevlemezen.</w:t>
+      </w:r>
+    </w:p>
+    <w:p>
+      <w:pPr>
+        <w:pStyle w:val="Normal"/>
+        <w:rPr/>
+      </w:pPr>
+      <w:r>
+        <w:rPr/>
+        <w:tab/>
+        <w:t>-Széles sávú internet hozzáférés</w:t>
+      </w:r>
+    </w:p>
+    <w:p>
+      <w:pPr>
+        <w:pStyle w:val="Cmsor3"/>
         <w:numPr>
           <w:ilvl w:val="2"/>
           <w:numId w:val="3"/>
@@ -1449,22 +1629,112 @@
       </w:pPr>
       <w:r>
         <w:rPr/>
-        <w:t xml:space="preserve">Le kell írni, hogy mely operációs rendszere(ke)n fut a program, és milyen egyéb szoftver komponensek szükségesek a működéshez (pl. .NET, DirectX, esetleg adatbázis-szerver és adatbázis-állományok, stb.) A beadott CD-n ezeknek is ott kell lenniük. </w:t>
-      </w:r>
-    </w:p>
-    <w:p>
-      <w:pPr>
-        <w:pStyle w:val="Normal"/>
-        <w:rPr/>
-      </w:pPr>
-      <w:r>
-        <w:rPr/>
-        <w:t xml:space="preserve">Ajánlott terjedelem: ½ -1 oldal, felsorolásszerűen leírva </w:t>
-      </w:r>
-    </w:p>
-    <w:p>
-      <w:pPr>
-        <w:pStyle w:val="Heading2"/>
+        <w:t>-Windows 10 64bit: Pro, Enterprise vagy Education (Ez esetben a buildszámnak legalább 14393-nak kell lennie vagy nagyobbnak)</w:t>
+      </w:r>
+    </w:p>
+    <w:p>
+      <w:pPr>
+        <w:pStyle w:val="Normal"/>
+        <w:rPr/>
+      </w:pPr>
+      <w:r>
+        <w:rPr/>
+        <w:t>-Legalább Mac OS Sierra vagy újabb operációs rendszer</w:t>
+      </w:r>
+    </w:p>
+    <w:p>
+      <w:pPr>
+        <w:pStyle w:val="Normal"/>
+        <w:rPr/>
+      </w:pPr>
+      <w:r>
+        <w:rPr/>
+        <w:t>-Legalább 64bit-es verziója az alábbi az alábbi disztribúcióknak:</w:t>
+      </w:r>
+    </w:p>
+    <w:p>
+      <w:pPr>
+        <w:pStyle w:val="Normal"/>
+        <w:rPr/>
+      </w:pPr>
+      <w:r>
+        <w:rPr/>
+        <w:tab/>
+        <w:tab/>
+        <w:t>CentOS 7</w:t>
+      </w:r>
+    </w:p>
+    <w:p>
+      <w:pPr>
+        <w:pStyle w:val="Normal"/>
+        <w:rPr/>
+      </w:pPr>
+      <w:r>
+        <w:rPr/>
+        <w:tab/>
+        <w:tab/>
+        <w:t>Debian 9 vagy Raspbian Stretch</w:t>
+      </w:r>
+    </w:p>
+    <w:p>
+      <w:pPr>
+        <w:pStyle w:val="Normal"/>
+        <w:rPr/>
+      </w:pPr>
+      <w:r>
+        <w:rPr/>
+        <w:tab/>
+        <w:tab/>
+        <w:t>Fedora 28</w:t>
+      </w:r>
+    </w:p>
+    <w:p>
+      <w:pPr>
+        <w:pStyle w:val="Normal"/>
+        <w:rPr/>
+      </w:pPr>
+      <w:r>
+        <w:rPr/>
+        <w:tab/>
+        <w:tab/>
+        <w:t>Ubuntu Xenial 16.04</w:t>
+      </w:r>
+    </w:p>
+    <w:p>
+      <w:pPr>
+        <w:pStyle w:val="Normal"/>
+        <w:rPr/>
+      </w:pPr>
+      <w:r>
+        <w:rPr/>
+        <w:tab/>
+        <w:tab/>
+        <w:t>Arch Linux</w:t>
+      </w:r>
+    </w:p>
+    <w:p>
+      <w:pPr>
+        <w:pStyle w:val="Normal"/>
+        <w:rPr/>
+      </w:pPr>
+      <w:r>
+        <w:rPr/>
+        <w:t>Ezeken felül:</w:t>
+      </w:r>
+    </w:p>
+    <w:p>
+      <w:pPr>
+        <w:pStyle w:val="Normal"/>
+        <w:rPr/>
+      </w:pPr>
+      <w:r>
+        <w:rPr/>
+        <w:t>Az operációs rendszernek megfelelő Docker CE vagy Docker EE szoftvercsomag, a program Docker Toolbox működhet de felléphetnek kisebb hibák, ezért ezt a verziót nem ajánlom.</w:t>
+      </w:r>
+    </w:p>
+    <w:p>
+      <w:pPr>
+        <w:pStyle w:val="Cmsor2"/>
         <w:numPr>
           <w:ilvl w:val="1"/>
           <w:numId w:val="3"/>
@@ -1540,7 +1810,509 @@
     </w:p>
     <w:p>
       <w:pPr>
-        <w:pStyle w:val="Heading2"/>
+        <w:pStyle w:val="Normal"/>
+        <w:rPr/>
+      </w:pPr>
+      <w:r>
+        <w:rPr/>
+        <w:t>Telepítés Windows operációs rendszer alatt:</w:t>
+      </w:r>
+    </w:p>
+    <w:p>
+      <w:pPr>
+        <w:pStyle w:val="Normal"/>
+        <w:rPr/>
+      </w:pPr>
+      <w:r>
+        <w:rPr/>
+        <w:t xml:space="preserve">Első lépésben kezdjünk a Docker nevű programmal hiszen ez elengedhetetlen az alkalmazás futtatásához, </w:t>
+      </w:r>
+      <w:r>
+        <w:rPr/>
+        <w:t>fontos feltétel, hogy a szoftverhez bekapcsolt állapotban kell lennie Windows operációs rendszerünkön a Hyper-V nevű virtualizációs eszköznek, ezt a Vezérlőpult → Programok és szolgáltatások → Windows-szolgáltatások be- és kikapcsolása menüpont alatt érhetjük el, bekapcsolása újraindítást igényel. Amennyiben sikeresen bekapcsoltuk vagy bekapcsolt állapotban találtuk a szolgáltatást kezdhetjük is az üzemeltetésre szolgált programunk telepítését.</w:t>
+      </w:r>
+    </w:p>
+    <w:p>
+      <w:pPr>
+        <w:pStyle w:val="Normal"/>
+        <w:rPr/>
+      </w:pPr>
+      <w:r>
+        <w:rPr/>
+        <w:t>Ehhez nincs más teendőnk mint elindítjuk a lemezen található Docker For Windows Intaller.exe futtatható állományt.</w:t>
+      </w:r>
+    </w:p>
+    <w:p>
+      <w:pPr>
+        <w:pStyle w:val="Normal"/>
+        <w:rPr/>
+      </w:pPr>
+      <w:r>
+        <w:rPr/>
+        <w:t>Telepítés Linux disztribúciók alatt:</w:t>
+      </w:r>
+    </w:p>
+    <w:p>
+      <w:pPr>
+        <w:pStyle w:val="Normal"/>
+        <w:rPr/>
+      </w:pPr>
+      <w:r>
+        <w:rPr/>
+        <w:t xml:space="preserve">Ebben a szakaszban, csak egy példányra térek ki pontosan, a legelterjedtebb disztribúció, ha a listában nem szerepel az ön által használt, kérem látogasson el a </w:t>
+      </w:r>
+      <w:hyperlink r:id="rId3">
+        <w:r>
+          <w:rPr>
+            <w:rStyle w:val="Internethivatkozs"/>
+          </w:rPr>
+          <w:t>Docker hivatalos dokumentációjának oldalára, további telepítési információért.</w:t>
+        </w:r>
+      </w:hyperlink>
+    </w:p>
+    <w:p>
+      <w:pPr>
+        <w:pStyle w:val="Normal"/>
+        <w:rPr/>
+      </w:pPr>
+      <w:r>
+        <w:rPr/>
+        <w:t>Az installáció lépései Ubuntu rendszerek alatt:</w:t>
+      </w:r>
+    </w:p>
+    <w:p>
+      <w:pPr>
+        <w:pStyle w:val="Normal"/>
+        <w:rPr/>
+      </w:pPr>
+      <w:r>
+        <w:rPr/>
+        <w:t xml:space="preserve">Indítsuk el </w:t>
+      </w:r>
+      <w:r>
+        <w:rPr/>
+        <w:t>a számítógépünkön található terminál emulátort (ez szerepelhet Terminal, Konsole, Xfce Terminal néven a telepített alkalmazásaink listájában), ebbe gépeljük be a következő parancsokat ügyelve a sorrendre az írásjelekre és a szóközök helyére:</w:t>
+      </w:r>
+    </w:p>
+    <w:p>
+      <w:pPr>
+        <w:pStyle w:val="Normal"/>
+        <w:rPr/>
+      </w:pPr>
+      <w:r>
+        <w:rPr/>
+        <w:tab/>
+      </w:r>
+      <w:r>
+        <w:rPr/>
+        <w:t>sudo apt-get update</w:t>
+      </w:r>
+    </w:p>
+    <w:p>
+      <w:pPr>
+        <w:pStyle w:val="Normal"/>
+        <w:rPr/>
+      </w:pPr>
+      <w:r>
+        <w:rPr/>
+        <w:t xml:space="preserve">Ez után a parancssor elfogja kérni tőlünk a rendszergazda jelszót, ennek ha nem vagyunk birtokában kérjünk rendszergazdai segítséget, illetve engedélyt. </w:t>
+      </w:r>
+      <w:r>
+        <w:rPr/>
+        <w:t>A lefuttatott</w:t>
+      </w:r>
+      <w:r>
+        <w:rPr/>
+        <w:t xml:space="preserve"> </w:t>
+      </w:r>
+      <w:r>
+        <w:rPr/>
+        <w:t>parancs lekérdezi a telepített naprakészségét, és a hozzátartozó információkat, ne ijedjünk meg akkor sem ha ennek a parancsnak hatására rengeteg frissítés történik ez nem probléma. Ez után lefuttatjuk a következő parancsot:</w:t>
+      </w:r>
+    </w:p>
+    <w:p>
+      <w:pPr>
+        <w:pStyle w:val="Normal"/>
+        <w:rPr/>
+      </w:pPr>
+      <w:r>
+        <w:rPr/>
+        <w:tab/>
+      </w:r>
+      <w:r>
+        <w:rPr/>
+        <w:t>sudo apt-get install apt-transport-https ca-certificates curl gnupg-agent software-properties-common -y</w:t>
+      </w:r>
+    </w:p>
+    <w:p>
+      <w:pPr>
+        <w:pStyle w:val="Normal"/>
+        <w:rPr/>
+      </w:pPr>
+      <w:r>
+        <w:rPr/>
+        <w:t>Ez a parancs lehetővé teszi a csomagkezelőnk számára hogy egy titkosított csatornán keresztül tölthessünk le csomagokat. Ezután a következő parancs lefuttatása szükséges:</w:t>
+      </w:r>
+    </w:p>
+    <w:p>
+      <w:pPr>
+        <w:pStyle w:val="Normal"/>
+        <w:rPr/>
+      </w:pPr>
+      <w:r>
+        <w:rPr/>
+        <w:t xml:space="preserve">curl -fsSL </w:t>
+      </w:r>
+      <w:hyperlink r:id="rId4">
+        <w:r>
+          <w:rPr>
+            <w:rStyle w:val="Internethivatkozs"/>
+          </w:rPr>
+          <w:t>https://download.docker.com/linux/ubuntu/gpg</w:t>
+        </w:r>
+      </w:hyperlink>
+      <w:r>
+        <w:rPr/>
+        <w:t xml:space="preserve"> | apt-key add -</w:t>
+      </w:r>
+    </w:p>
+    <w:p>
+      <w:pPr>
+        <w:pStyle w:val="Normal"/>
+        <w:rPr/>
+      </w:pPr>
+      <w:r>
+        <w:drawing>
+          <wp:anchor behindDoc="0" distT="0" distB="0" distL="0" distR="0" simplePos="0" locked="0" layoutInCell="1" allowOverlap="1" relativeHeight="2">
+            <wp:simplePos x="0" y="0"/>
+            <wp:positionH relativeFrom="column">
+              <wp:align>center</wp:align>
+            </wp:positionH>
+            <wp:positionV relativeFrom="paragraph">
+              <wp:posOffset>635</wp:posOffset>
+            </wp:positionV>
+            <wp:extent cx="5759450" cy="3599180"/>
+            <wp:effectExtent l="0" t="0" r="0" b="0"/>
+            <wp:wrapSquare wrapText="largest"/>
+            <wp:docPr id="1" name="Kép1" descr=""/>
+            <wp:cNvGraphicFramePr>
+              <a:graphicFrameLocks xmlns:a="http://schemas.openxmlformats.org/drawingml/2006/main" noChangeAspect="1"/>
+            </wp:cNvGraphicFramePr>
+            <a:graphic xmlns:a="http://schemas.openxmlformats.org/drawingml/2006/main">
+              <a:graphicData uri="http://schemas.openxmlformats.org/drawingml/2006/picture">
+                <pic:pic xmlns:pic="http://schemas.openxmlformats.org/drawingml/2006/picture">
+                  <pic:nvPicPr>
+                    <pic:cNvPr id="1" name="Kép1" descr=""/>
+                    <pic:cNvPicPr>
+                      <a:picLocks noChangeAspect="1" noChangeArrowheads="1"/>
+                    </pic:cNvPicPr>
+                  </pic:nvPicPr>
+                  <pic:blipFill>
+                    <a:blip r:embed="rId5"/>
+                    <a:stretch>
+                      <a:fillRect/>
+                    </a:stretch>
+                  </pic:blipFill>
+                  <pic:spPr bwMode="auto">
+                    <a:xfrm>
+                      <a:off x="0" y="0"/>
+                      <a:ext cx="5759450" cy="3599180"/>
+                    </a:xfrm>
+                    <a:prstGeom prst="rect">
+                      <a:avLst/>
+                    </a:prstGeom>
+                  </pic:spPr>
+                </pic:pic>
+              </a:graphicData>
+            </a:graphic>
+          </wp:anchor>
+        </w:drawing>
+      </w:r>
+      <w:r>
+        <w:rPr/>
+        <w:t xml:space="preserve">Ennek az utasításnak köszönhetően bekerül a letöltendő csomagok listájába a Docker üzemeltetési környezetünk, telepítését kiszolgáló szerverének titkos kulcsa amivel meghívható lesz csomagkezelőnkbe a következő utasítás után. Beírása után egy „OK” feliratot kell látnunk a képernyőn. Ezután a következő összetett utasítást kell lefuttatnunk, itt fokozottan felhívnám a kedves felhasználó figyelmét a szóközök írásjelek és kis nagy betűk különbségének odafigyelésére, </w:t>
+      </w:r>
+      <w:r>
+        <w:rPr/>
+        <w:t>ha átláthatatlannak találjuk terminálunk, töröljük le a képernyő tartalmát a „clear” parancs használatával</w:t>
+      </w:r>
+      <w:r>
+        <w:rPr/>
+        <w:t>!</w:t>
+      </w:r>
+    </w:p>
+    <w:p>
+      <w:pPr>
+        <w:pStyle w:val="Normal"/>
+        <w:rPr/>
+      </w:pPr>
+      <w:r>
+        <w:drawing>
+          <wp:anchor behindDoc="0" distT="0" distB="0" distL="0" distR="0" simplePos="0" locked="0" layoutInCell="1" allowOverlap="1" relativeHeight="3">
+            <wp:simplePos x="0" y="0"/>
+            <wp:positionH relativeFrom="column">
+              <wp:posOffset>-9525</wp:posOffset>
+            </wp:positionH>
+            <wp:positionV relativeFrom="paragraph">
+              <wp:posOffset>1185545</wp:posOffset>
+            </wp:positionV>
+            <wp:extent cx="5759450" cy="3599180"/>
+            <wp:effectExtent l="0" t="0" r="0" b="0"/>
+            <wp:wrapSquare wrapText="largest"/>
+            <wp:docPr id="2" name="Kép2" descr=""/>
+            <wp:cNvGraphicFramePr>
+              <a:graphicFrameLocks xmlns:a="http://schemas.openxmlformats.org/drawingml/2006/main" noChangeAspect="1"/>
+            </wp:cNvGraphicFramePr>
+            <a:graphic xmlns:a="http://schemas.openxmlformats.org/drawingml/2006/main">
+              <a:graphicData uri="http://schemas.openxmlformats.org/drawingml/2006/picture">
+                <pic:pic xmlns:pic="http://schemas.openxmlformats.org/drawingml/2006/picture">
+                  <pic:nvPicPr>
+                    <pic:cNvPr id="2" name="Kép2" descr=""/>
+                    <pic:cNvPicPr>
+                      <a:picLocks noChangeAspect="1" noChangeArrowheads="1"/>
+                    </pic:cNvPicPr>
+                  </pic:nvPicPr>
+                  <pic:blipFill>
+                    <a:blip r:embed="rId6"/>
+                    <a:stretch>
+                      <a:fillRect/>
+                    </a:stretch>
+                  </pic:blipFill>
+                  <pic:spPr bwMode="auto">
+                    <a:xfrm>
+                      <a:off x="0" y="0"/>
+                      <a:ext cx="5759450" cy="3599180"/>
+                    </a:xfrm>
+                    <a:prstGeom prst="rect">
+                      <a:avLst/>
+                    </a:prstGeom>
+                  </pic:spPr>
+                </pic:pic>
+              </a:graphicData>
+            </a:graphic>
+          </wp:anchor>
+        </w:drawing>
+      </w:r>
+      <w:r>
+        <w:rPr/>
+        <w:tab/>
+        <w:t xml:space="preserve">sudo add-apt-repository "deb [arch=amd64] </w:t>
+      </w:r>
+      <w:hyperlink r:id="rId7">
+        <w:r>
+          <w:rPr>
+            <w:rStyle w:val="Internethivatkozs"/>
+          </w:rPr>
+          <w:t>https://download.docker.com/linux/ubuntu</w:t>
+        </w:r>
+      </w:hyperlink>
+      <w:r>
+        <w:rPr/>
+        <w:t xml:space="preserve"> $(lsb_release -cs) stable"</w:t>
+      </w:r>
+    </w:p>
+    <w:p>
+      <w:pPr>
+        <w:pStyle w:val="Normal"/>
+        <w:rPr/>
+      </w:pPr>
+      <w:r>
+        <w:rPr/>
+        <w:t>Ahogyan az ábra is szemlélteti sikeresen hozzá adtuk csomagkezelőnk frissítendő listájához, az üzemeltetési környezetünk. Ezután megint gépeljük be a csomag lista frissítésére szolgáló parancsot amit a konzol megnyitása után is tettünk.</w:t>
+      </w:r>
+    </w:p>
+    <w:p>
+      <w:pPr>
+        <w:pStyle w:val="Normal"/>
+        <w:rPr/>
+      </w:pPr>
+      <w:r>
+        <w:rPr/>
+        <w:tab/>
+        <w:t>sudo apt-get update</w:t>
+      </w:r>
+    </w:p>
+    <w:p>
+      <w:pPr>
+        <w:pStyle w:val="Normal"/>
+        <w:rPr/>
+      </w:pPr>
+      <w:r>
+        <w:rPr/>
+        <w:t>Ha lefutott és visszakapjuk a vezérlést gépeljük be a következő telepítő utasítást:</w:t>
+      </w:r>
+    </w:p>
+    <w:p>
+      <w:pPr>
+        <w:pStyle w:val="Normal"/>
+        <w:rPr/>
+      </w:pPr>
+      <w:r>
+        <w:rPr/>
+        <w:tab/>
+        <w:t xml:space="preserve">sudo apt-get install docker-ce docker-ce-cli containerd.io </w:t>
+      </w:r>
+      <w:r>
+        <w:rPr/>
+        <w:t>docker-compose</w:t>
+      </w:r>
+      <w:r>
+        <w:rPr/>
+        <w:t xml:space="preserve"> -y</w:t>
+      </w:r>
+    </w:p>
+    <w:p>
+      <w:pPr>
+        <w:pStyle w:val="Normal"/>
+        <w:rPr/>
+      </w:pPr>
+      <w:r>
+        <w:rPr/>
+        <w:t xml:space="preserve">Amennyiben helyesen gépeltünk be mindent visszakapjuk a vezérlést, ezennel a Docker környezetünk telepítése sikerrel zárult. </w:t>
+      </w:r>
+      <w:r>
+        <w:rPr/>
+        <w:t>Ebben az esetben azonban számítógépünk helyi felhasználója nem jogosult ennek használatára, ehhez meg kell hívni helyi felhasználónkat az úgynevezett „docker” felhasználó csoportba. Melyet a következő utasítással végzünk el:</w:t>
+      </w:r>
+    </w:p>
+    <w:p>
+      <w:pPr>
+        <w:pStyle w:val="Normal"/>
+        <w:rPr/>
+      </w:pPr>
+      <w:r>
+        <w:rPr/>
+        <w:tab/>
+      </w:r>
+      <w:r>
+        <w:rPr/>
+        <w:t>sudo usermod -aG docker $USER</w:t>
+      </w:r>
+    </w:p>
+    <w:p>
+      <w:pPr>
+        <w:pStyle w:val="Normal"/>
+        <w:rPr/>
+      </w:pPr>
+      <w:r>
+        <w:rPr/>
+        <w:t>Ezután indítsuk újra számítógépünket, hogy a felhasználói jogkör módosítások életbe lépjenek. Ez a lépés kötelező!</w:t>
+      </w:r>
+    </w:p>
+    <w:p>
+      <w:pPr>
+        <w:pStyle w:val="Normal"/>
+        <w:rPr/>
+      </w:pPr>
+      <w:r>
+        <w:rPr/>
+        <w:t>Most másoljuk fel magát az alkalmazást bárhova a számítógépre, ezután nyissuk meg a mappát ahova felmásoltuk majd a fájlkezelőben egy üres helyre való jobb egérgomb kattintással hozzuk elő a menüt és válasszuk ki az „Open in Terminal” menüpontot ezután megint szemben találjuk magunkat a terminál ablakunkkal azonban mint látjuk most van egy útvonal felhasználó nevünk után ez általában más színnel van jelölve, innen tudjuk hogy egy másik mappába adjuk ki az utasításokat. Ezek után nincs más teendőnk mint beríni a következő parancsot:</w:t>
+      </w:r>
+    </w:p>
+    <w:p>
+      <w:pPr>
+        <w:pStyle w:val="Normal"/>
+        <w:rPr/>
+      </w:pPr>
+      <w:r>
+        <w:rPr/>
+        <w:tab/>
+      </w:r>
+      <w:r>
+        <w:rPr/>
+        <w:t xml:space="preserve">sudo </w:t>
+      </w:r>
+      <w:r>
+        <w:rPr/>
+        <w:t>docker-compose up -d</w:t>
+      </w:r>
+    </w:p>
+    <w:p>
+      <w:pPr>
+        <w:pStyle w:val="Normal"/>
+        <w:rPr/>
+      </w:pPr>
+      <w:r>
+        <w:rPr/>
+        <w:t xml:space="preserve">Ezután mint látjuk elkezdődik egy letöltési folyamat. Ilyenkor a Docker környezetünk beszerzi azokat a konténereket melyek szükségesek számára az alkalmazás felépítéséhez, ez több percig is eltarthat internet kapcsolattól függően. Ezután kezdetét veszi egy úgynevezett „build” azaz felépítési folyamat melyben Docker környezetünk testre szabja magának az előző lépésben letöltött konténerek listáját, </w:t>
+      </w:r>
+      <w:r>
+        <w:rPr/>
+        <w:t>ez a lépés szintén eltarthat több percig számítógépünk teljesítményétől függően. Miután a fentebb említett két lépés lefutott látni fogjuk hogy alkalmazásunk szolgáltatásai elindultak, ezeket zöld „done” feliratok jelzik minden egyes szolgáltatás mellett.</w:t>
+      </w:r>
+    </w:p>
+    <w:p>
+      <w:pPr>
+        <w:pStyle w:val="Normal"/>
+        <w:rPr/>
+      </w:pPr>
+      <w:r>
+        <w:drawing>
+          <wp:anchor behindDoc="0" distT="0" distB="0" distL="0" distR="0" simplePos="0" locked="0" layoutInCell="1" allowOverlap="1" relativeHeight="4">
+            <wp:simplePos x="0" y="0"/>
+            <wp:positionH relativeFrom="column">
+              <wp:align>center</wp:align>
+            </wp:positionH>
+            <wp:positionV relativeFrom="paragraph">
+              <wp:posOffset>635</wp:posOffset>
+            </wp:positionV>
+            <wp:extent cx="5759450" cy="3599180"/>
+            <wp:effectExtent l="0" t="0" r="0" b="0"/>
+            <wp:wrapSquare wrapText="largest"/>
+            <wp:docPr id="3" name="Kép3" descr=""/>
+            <wp:cNvGraphicFramePr>
+              <a:graphicFrameLocks xmlns:a="http://schemas.openxmlformats.org/drawingml/2006/main" noChangeAspect="1"/>
+            </wp:cNvGraphicFramePr>
+            <a:graphic xmlns:a="http://schemas.openxmlformats.org/drawingml/2006/main">
+              <a:graphicData uri="http://schemas.openxmlformats.org/drawingml/2006/picture">
+                <pic:pic xmlns:pic="http://schemas.openxmlformats.org/drawingml/2006/picture">
+                  <pic:nvPicPr>
+                    <pic:cNvPr id="3" name="Kép3" descr=""/>
+                    <pic:cNvPicPr>
+                      <a:picLocks noChangeAspect="1" noChangeArrowheads="1"/>
+                    </pic:cNvPicPr>
+                  </pic:nvPicPr>
+                  <pic:blipFill>
+                    <a:blip r:embed="rId8"/>
+                    <a:stretch>
+                      <a:fillRect/>
+                    </a:stretch>
+                  </pic:blipFill>
+                  <pic:spPr bwMode="auto">
+                    <a:xfrm>
+                      <a:off x="0" y="0"/>
+                      <a:ext cx="5759450" cy="3599180"/>
+                    </a:xfrm>
+                    <a:prstGeom prst="rect">
+                      <a:avLst/>
+                    </a:prstGeom>
+                  </pic:spPr>
+                </pic:pic>
+              </a:graphicData>
+            </a:graphic>
+          </wp:anchor>
+        </w:drawing>
+      </w:r>
+      <w:r>
+        <w:rPr/>
+        <w:t xml:space="preserve">Ezután az alkalmazásunk elérhető a </w:t>
+      </w:r>
+      <w:hyperlink r:id="rId9">
+        <w:r>
+          <w:rPr>
+            <w:rStyle w:val="Internethivatkozs"/>
+          </w:rPr>
+          <w:t>http://localhost:8000</w:t>
+        </w:r>
+      </w:hyperlink>
+      <w:r>
+        <w:rPr/>
+        <w:t xml:space="preserve"> címen.</w:t>
+      </w:r>
+    </w:p>
+    <w:p>
+      <w:pPr>
+        <w:pStyle w:val="Cmsor2"/>
         <w:numPr>
           <w:ilvl w:val="1"/>
           <w:numId w:val="3"/>
@@ -1646,15 +2418,15 @@
     </w:p>
     <w:p>
       <w:pPr>
-        <w:pStyle w:val="Heading1"/>
+        <w:pStyle w:val="Cmsor1"/>
         <w:numPr>
           <w:ilvl w:val="0"/>
           <w:numId w:val="3"/>
         </w:numPr>
         <w:rPr/>
       </w:pPr>
-      <w:bookmarkStart w:id="18" w:name="_Toc473730749"/>
-      <w:bookmarkStart w:id="19" w:name="_Toc529273097"/>
+      <w:bookmarkStart w:id="18" w:name="_Toc529273097"/>
+      <w:bookmarkStart w:id="19" w:name="_Toc473730749"/>
       <w:r>
         <w:rPr/>
         <w:t>Fejlesztői dokumentáció</w:t>
@@ -1674,7 +2446,7 @@
     </w:p>
     <w:p>
       <w:pPr>
-        <w:pStyle w:val="Heading2"/>
+        <w:pStyle w:val="Cmsor2"/>
         <w:numPr>
           <w:ilvl w:val="1"/>
           <w:numId w:val="3"/>
@@ -1738,7 +2510,7 @@
     </w:p>
     <w:p>
       <w:pPr>
-        <w:pStyle w:val="Heading3"/>
+        <w:pStyle w:val="Cmsor3"/>
         <w:numPr>
           <w:ilvl w:val="2"/>
           <w:numId w:val="3"/>
@@ -1816,7 +2588,7 @@
     </w:p>
     <w:p>
       <w:pPr>
-        <w:pStyle w:val="Heading2"/>
+        <w:pStyle w:val="Cmsor2"/>
         <w:numPr>
           <w:ilvl w:val="1"/>
           <w:numId w:val="3"/>
@@ -1842,7 +2614,7 @@
     </w:p>
     <w:p>
       <w:pPr>
-        <w:pStyle w:val="Heading2"/>
+        <w:pStyle w:val="Cmsor2"/>
         <w:numPr>
           <w:ilvl w:val="1"/>
           <w:numId w:val="3"/>
@@ -1959,7 +2731,7 @@
     </w:p>
     <w:p>
       <w:pPr>
-        <w:pStyle w:val="Heading2"/>
+        <w:pStyle w:val="Cmsor2"/>
         <w:numPr>
           <w:ilvl w:val="1"/>
           <w:numId w:val="3"/>
@@ -2013,15 +2785,15 @@
     </w:p>
     <w:p>
       <w:pPr>
-        <w:pStyle w:val="Heading1"/>
+        <w:pStyle w:val="Cmsor1"/>
         <w:numPr>
           <w:ilvl w:val="0"/>
           <w:numId w:val="3"/>
         </w:numPr>
         <w:rPr/>
       </w:pPr>
-      <w:bookmarkStart w:id="25" w:name="_Toc473730753"/>
-      <w:bookmarkStart w:id="26" w:name="_Toc529273103"/>
+      <w:bookmarkStart w:id="25" w:name="_Toc529273103"/>
+      <w:bookmarkStart w:id="26" w:name="_Toc473730753"/>
       <w:r>
         <w:rPr/>
         <w:t>Felhasznált irodalom</w:t>
@@ -2107,7 +2879,7 @@
     <w:sectPr>
       <w:type w:val="nextPage"/>
       <w:pgSz w:w="11906" w:h="16838"/>
-      <w:pgMar w:left="1418" w:right="1418" w:header="0" w:top="1418" w:footer="0" w:bottom="1418" w:gutter="0"/>
+      <w:pgMar w:left="1418" w:right="1418" w:header="720" w:top="1418" w:footer="720" w:bottom="1418" w:gutter="0"/>
       <w:pgNumType w:fmt="decimal"/>
       <w:formProt w:val="false"/>
       <w:textDirection w:val="lrTb"/>
@@ -2122,7 +2894,7 @@
   <w:abstractNum w:abstractNumId="1">
     <w:lvl w:ilvl="0">
       <w:start w:val="1"/>
-      <w:pStyle w:val="Heading1"/>
+      <w:pStyle w:val="Cmsor1"/>
       <w:numFmt w:val="decimal"/>
       <w:lvlText w:val="%1"/>
       <w:lvlJc w:val="left"/>
@@ -2132,7 +2904,7 @@
     </w:lvl>
     <w:lvl w:ilvl="1">
       <w:start w:val="1"/>
-      <w:pStyle w:val="Heading2"/>
+      <w:pStyle w:val="Cmsor2"/>
       <w:numFmt w:val="decimal"/>
       <w:lvlText w:val="%1.%2"/>
       <w:lvlJc w:val="left"/>
@@ -2142,7 +2914,7 @@
     </w:lvl>
     <w:lvl w:ilvl="2">
       <w:start w:val="1"/>
-      <w:pStyle w:val="Heading3"/>
+      <w:pStyle w:val="Cmsor3"/>
       <w:numFmt w:val="decimal"/>
       <w:lvlText w:val="%1.%2.%3"/>
       <w:lvlJc w:val="left"/>
@@ -2152,7 +2924,7 @@
     </w:lvl>
     <w:lvl w:ilvl="3">
       <w:start w:val="1"/>
-      <w:pStyle w:val="Heading4"/>
+      <w:pStyle w:val="Cmsor4"/>
       <w:numFmt w:val="decimal"/>
       <w:lvlText w:val="%1.%2.%3.%4"/>
       <w:lvlJc w:val="left"/>
@@ -2162,7 +2934,7 @@
     </w:lvl>
     <w:lvl w:ilvl="4">
       <w:start w:val="1"/>
-      <w:pStyle w:val="Heading5"/>
+      <w:pStyle w:val="Cmsor5"/>
       <w:numFmt w:val="decimal"/>
       <w:lvlText w:val="%1.%2.%3.%4.%5"/>
       <w:lvlJc w:val="left"/>
@@ -2172,7 +2944,7 @@
     </w:lvl>
     <w:lvl w:ilvl="5">
       <w:start w:val="1"/>
-      <w:pStyle w:val="Heading6"/>
+      <w:pStyle w:val="Cmsor6"/>
       <w:numFmt w:val="decimal"/>
       <w:lvlText w:val="%1.%2.%3.%4.%5.%6"/>
       <w:lvlJc w:val="left"/>
@@ -2182,7 +2954,7 @@
     </w:lvl>
     <w:lvl w:ilvl="6">
       <w:start w:val="1"/>
-      <w:pStyle w:val="Heading7"/>
+      <w:pStyle w:val="Cmsor7"/>
       <w:numFmt w:val="decimal"/>
       <w:lvlText w:val="%1.%2.%3.%4.%5.%6.%7"/>
       <w:lvlJc w:val="left"/>
@@ -2192,7 +2964,7 @@
     </w:lvl>
     <w:lvl w:ilvl="7">
       <w:start w:val="1"/>
-      <w:pStyle w:val="Heading8"/>
+      <w:pStyle w:val="Cmsor8"/>
       <w:numFmt w:val="decimal"/>
       <w:lvlText w:val="%1.%2.%3.%4.%5.%6.%7.%8"/>
       <w:lvlJc w:val="left"/>
@@ -2202,7 +2974,7 @@
     </w:lvl>
     <w:lvl w:ilvl="8">
       <w:start w:val="1"/>
-      <w:pStyle w:val="Heading9"/>
+      <w:pStyle w:val="Cmsor9"/>
       <w:numFmt w:val="decimal"/>
       <w:lvlText w:val="%1.%2.%3.%4.%5.%6.%7.%8.%9"/>
       <w:lvlJc w:val="left"/>
@@ -3615,7 +4387,7 @@
       <w:lang w:val="hu-HU" w:eastAsia="en-US" w:bidi="ar-SA"/>
     </w:rPr>
   </w:style>
-  <w:style w:type="paragraph" w:styleId="Heading1">
+  <w:style w:type="paragraph" w:styleId="Cmsor1">
     <w:name w:val="Heading 1"/>
     <w:basedOn w:val="Normal"/>
     <w:next w:val="Normal"/>
@@ -3644,7 +4416,7 @@
       <w:szCs w:val="28"/>
     </w:rPr>
   </w:style>
-  <w:style w:type="paragraph" w:styleId="Heading2">
+  <w:style w:type="paragraph" w:styleId="Cmsor2">
     <w:name w:val="Heading 2"/>
     <w:basedOn w:val="Normal"/>
     <w:next w:val="Normal"/>
@@ -3673,7 +4445,7 @@
       <w:szCs w:val="26"/>
     </w:rPr>
   </w:style>
-  <w:style w:type="paragraph" w:styleId="Heading3">
+  <w:style w:type="paragraph" w:styleId="Cmsor3">
     <w:name w:val="Heading 3"/>
     <w:basedOn w:val="Normal"/>
     <w:next w:val="Normal"/>
@@ -3699,7 +4471,7 @@
       <w:color w:val="4F6228" w:themeColor="accent3" w:themeShade="80"/>
     </w:rPr>
   </w:style>
-  <w:style w:type="paragraph" w:styleId="Heading4">
+  <w:style w:type="paragraph" w:styleId="Cmsor4">
     <w:name w:val="Heading 4"/>
     <w:basedOn w:val="Normal"/>
     <w:next w:val="Normal"/>
@@ -3726,7 +4498,7 @@
       <w:color w:val="365F91" w:themeColor="accent1" w:themeShade="bf"/>
     </w:rPr>
   </w:style>
-  <w:style w:type="paragraph" w:styleId="Heading5">
+  <w:style w:type="paragraph" w:styleId="Cmsor5">
     <w:name w:val="Heading 5"/>
     <w:basedOn w:val="Normal"/>
     <w:next w:val="Normal"/>
@@ -3751,7 +4523,7 @@
       <w:color w:val="365F91" w:themeColor="accent1" w:themeShade="bf"/>
     </w:rPr>
   </w:style>
-  <w:style w:type="paragraph" w:styleId="Heading6">
+  <w:style w:type="paragraph" w:styleId="Cmsor6">
     <w:name w:val="Heading 6"/>
     <w:basedOn w:val="Normal"/>
     <w:next w:val="Normal"/>
@@ -3776,7 +4548,7 @@
       <w:color w:val="243F60" w:themeColor="accent1" w:themeShade="7f"/>
     </w:rPr>
   </w:style>
-  <w:style w:type="paragraph" w:styleId="Heading7">
+  <w:style w:type="paragraph" w:styleId="Cmsor7">
     <w:name w:val="Heading 7"/>
     <w:basedOn w:val="Normal"/>
     <w:next w:val="Normal"/>
@@ -3803,7 +4575,7 @@
       <w:color w:val="243F60" w:themeColor="accent1" w:themeShade="7f"/>
     </w:rPr>
   </w:style>
-  <w:style w:type="paragraph" w:styleId="Heading8">
+  <w:style w:type="paragraph" w:styleId="Cmsor8">
     <w:name w:val="Heading 8"/>
     <w:basedOn w:val="Normal"/>
     <w:next w:val="Normal"/>
@@ -3830,7 +4602,7 @@
       <w:szCs w:val="21"/>
     </w:rPr>
   </w:style>
-  <w:style w:type="paragraph" w:styleId="Heading9">
+  <w:style w:type="paragraph" w:styleId="Cmsor9">
     <w:name w:val="Heading 9"/>
     <w:basedOn w:val="Normal"/>
     <w:next w:val="Normal"/>
@@ -3949,6 +4721,7 @@
     <w:basedOn w:val="DefaultParagraphFont"/>
     <w:uiPriority w:val="99"/>
     <w:unhideWhenUsed/>
+    <w:qFormat/>
     <w:rsid w:val="001737ee"/>
     <w:rPr>
       <w:color w:val="0000FF" w:themeColor="hyperlink"/>
@@ -4187,8 +4960,8 @@
       <w:rFonts w:cs="Courier New"/>
     </w:rPr>
   </w:style>
-  <w:style w:type="character" w:styleId="IndexLink">
-    <w:name w:val="Index Link"/>
+  <w:style w:type="character" w:styleId="Jegyzkhivatkozs">
+    <w:name w:val="Jegyzékhivatkozás"/>
     <w:qFormat/>
     <w:rPr/>
   </w:style>
@@ -4570,10 +5343,1167 @@
       <w:rFonts w:cs="Wingdings"/>
     </w:rPr>
   </w:style>
-  <w:style w:type="paragraph" w:styleId="Heading">
-    <w:name w:val="Heading"/>
+  <w:style w:type="character" w:styleId="ListLabel73">
+    <w:name w:val="ListLabel 73"/>
+    <w:qFormat/>
+    <w:rPr>
+      <w:rFonts w:cs="Symbol"/>
+    </w:rPr>
+  </w:style>
+  <w:style w:type="character" w:styleId="ListLabel74">
+    <w:name w:val="ListLabel 74"/>
+    <w:qFormat/>
+    <w:rPr>
+      <w:rFonts w:cs="Courier New"/>
+    </w:rPr>
+  </w:style>
+  <w:style w:type="character" w:styleId="ListLabel75">
+    <w:name w:val="ListLabel 75"/>
+    <w:qFormat/>
+    <w:rPr>
+      <w:rFonts w:cs="Wingdings"/>
+    </w:rPr>
+  </w:style>
+  <w:style w:type="character" w:styleId="ListLabel76">
+    <w:name w:val="ListLabel 76"/>
+    <w:qFormat/>
+    <w:rPr>
+      <w:rFonts w:cs="Symbol"/>
+    </w:rPr>
+  </w:style>
+  <w:style w:type="character" w:styleId="ListLabel77">
+    <w:name w:val="ListLabel 77"/>
+    <w:qFormat/>
+    <w:rPr>
+      <w:rFonts w:cs="Courier New"/>
+    </w:rPr>
+  </w:style>
+  <w:style w:type="character" w:styleId="ListLabel78">
+    <w:name w:val="ListLabel 78"/>
+    <w:qFormat/>
+    <w:rPr>
+      <w:rFonts w:cs="Wingdings"/>
+    </w:rPr>
+  </w:style>
+  <w:style w:type="character" w:styleId="ListLabel79">
+    <w:name w:val="ListLabel 79"/>
+    <w:qFormat/>
+    <w:rPr>
+      <w:rFonts w:cs="Symbol"/>
+    </w:rPr>
+  </w:style>
+  <w:style w:type="character" w:styleId="ListLabel80">
+    <w:name w:val="ListLabel 80"/>
+    <w:qFormat/>
+    <w:rPr>
+      <w:rFonts w:cs="Courier New"/>
+    </w:rPr>
+  </w:style>
+  <w:style w:type="character" w:styleId="ListLabel81">
+    <w:name w:val="ListLabel 81"/>
+    <w:qFormat/>
+    <w:rPr>
+      <w:rFonts w:cs="Wingdings"/>
+    </w:rPr>
+  </w:style>
+  <w:style w:type="character" w:styleId="ListLabel82">
+    <w:name w:val="ListLabel 82"/>
+    <w:qFormat/>
+    <w:rPr>
+      <w:rFonts w:cs="Symbol"/>
+    </w:rPr>
+  </w:style>
+  <w:style w:type="character" w:styleId="ListLabel83">
+    <w:name w:val="ListLabel 83"/>
+    <w:qFormat/>
+    <w:rPr>
+      <w:rFonts w:cs="Courier New"/>
+    </w:rPr>
+  </w:style>
+  <w:style w:type="character" w:styleId="ListLabel84">
+    <w:name w:val="ListLabel 84"/>
+    <w:qFormat/>
+    <w:rPr>
+      <w:rFonts w:cs="Wingdings"/>
+    </w:rPr>
+  </w:style>
+  <w:style w:type="character" w:styleId="ListLabel85">
+    <w:name w:val="ListLabel 85"/>
+    <w:qFormat/>
+    <w:rPr>
+      <w:rFonts w:cs="Symbol"/>
+    </w:rPr>
+  </w:style>
+  <w:style w:type="character" w:styleId="ListLabel86">
+    <w:name w:val="ListLabel 86"/>
+    <w:qFormat/>
+    <w:rPr>
+      <w:rFonts w:cs="Courier New"/>
+    </w:rPr>
+  </w:style>
+  <w:style w:type="character" w:styleId="ListLabel87">
+    <w:name w:val="ListLabel 87"/>
+    <w:qFormat/>
+    <w:rPr>
+      <w:rFonts w:cs="Wingdings"/>
+    </w:rPr>
+  </w:style>
+  <w:style w:type="character" w:styleId="ListLabel88">
+    <w:name w:val="ListLabel 88"/>
+    <w:qFormat/>
+    <w:rPr>
+      <w:rFonts w:cs="Symbol"/>
+    </w:rPr>
+  </w:style>
+  <w:style w:type="character" w:styleId="ListLabel89">
+    <w:name w:val="ListLabel 89"/>
+    <w:qFormat/>
+    <w:rPr>
+      <w:rFonts w:cs="Courier New"/>
+    </w:rPr>
+  </w:style>
+  <w:style w:type="character" w:styleId="ListLabel90">
+    <w:name w:val="ListLabel 90"/>
+    <w:qFormat/>
+    <w:rPr>
+      <w:rFonts w:cs="Wingdings"/>
+    </w:rPr>
+  </w:style>
+  <w:style w:type="character" w:styleId="ListLabel91">
+    <w:name w:val="ListLabel 91"/>
+    <w:qFormat/>
+    <w:rPr>
+      <w:rFonts w:cs="Symbol"/>
+    </w:rPr>
+  </w:style>
+  <w:style w:type="character" w:styleId="ListLabel92">
+    <w:name w:val="ListLabel 92"/>
+    <w:qFormat/>
+    <w:rPr>
+      <w:rFonts w:cs="Courier New"/>
+    </w:rPr>
+  </w:style>
+  <w:style w:type="character" w:styleId="ListLabel93">
+    <w:name w:val="ListLabel 93"/>
+    <w:qFormat/>
+    <w:rPr>
+      <w:rFonts w:cs="Wingdings"/>
+    </w:rPr>
+  </w:style>
+  <w:style w:type="character" w:styleId="ListLabel94">
+    <w:name w:val="ListLabel 94"/>
+    <w:qFormat/>
+    <w:rPr>
+      <w:rFonts w:cs="Symbol"/>
+    </w:rPr>
+  </w:style>
+  <w:style w:type="character" w:styleId="ListLabel95">
+    <w:name w:val="ListLabel 95"/>
+    <w:qFormat/>
+    <w:rPr>
+      <w:rFonts w:cs="Courier New"/>
+    </w:rPr>
+  </w:style>
+  <w:style w:type="character" w:styleId="ListLabel96">
+    <w:name w:val="ListLabel 96"/>
+    <w:qFormat/>
+    <w:rPr>
+      <w:rFonts w:cs="Wingdings"/>
+    </w:rPr>
+  </w:style>
+  <w:style w:type="character" w:styleId="ListLabel97">
+    <w:name w:val="ListLabel 97"/>
+    <w:qFormat/>
+    <w:rPr>
+      <w:rFonts w:cs="Symbol"/>
+    </w:rPr>
+  </w:style>
+  <w:style w:type="character" w:styleId="ListLabel98">
+    <w:name w:val="ListLabel 98"/>
+    <w:qFormat/>
+    <w:rPr>
+      <w:rFonts w:cs="Courier New"/>
+    </w:rPr>
+  </w:style>
+  <w:style w:type="character" w:styleId="ListLabel99">
+    <w:name w:val="ListLabel 99"/>
+    <w:qFormat/>
+    <w:rPr>
+      <w:rFonts w:cs="Wingdings"/>
+    </w:rPr>
+  </w:style>
+  <w:style w:type="character" w:styleId="ListLabel100">
+    <w:name w:val="ListLabel 100"/>
+    <w:qFormat/>
+    <w:rPr>
+      <w:rFonts w:cs="Symbol"/>
+    </w:rPr>
+  </w:style>
+  <w:style w:type="character" w:styleId="ListLabel101">
+    <w:name w:val="ListLabel 101"/>
+    <w:qFormat/>
+    <w:rPr>
+      <w:rFonts w:cs="Courier New"/>
+    </w:rPr>
+  </w:style>
+  <w:style w:type="character" w:styleId="ListLabel102">
+    <w:name w:val="ListLabel 102"/>
+    <w:qFormat/>
+    <w:rPr>
+      <w:rFonts w:cs="Wingdings"/>
+    </w:rPr>
+  </w:style>
+  <w:style w:type="character" w:styleId="ListLabel103">
+    <w:name w:val="ListLabel 103"/>
+    <w:qFormat/>
+    <w:rPr>
+      <w:rFonts w:cs="Symbol"/>
+    </w:rPr>
+  </w:style>
+  <w:style w:type="character" w:styleId="ListLabel104">
+    <w:name w:val="ListLabel 104"/>
+    <w:qFormat/>
+    <w:rPr>
+      <w:rFonts w:cs="Courier New"/>
+    </w:rPr>
+  </w:style>
+  <w:style w:type="character" w:styleId="ListLabel105">
+    <w:name w:val="ListLabel 105"/>
+    <w:qFormat/>
+    <w:rPr>
+      <w:rFonts w:cs="Wingdings"/>
+    </w:rPr>
+  </w:style>
+  <w:style w:type="character" w:styleId="ListLabel106">
+    <w:name w:val="ListLabel 106"/>
+    <w:qFormat/>
+    <w:rPr>
+      <w:rFonts w:cs="Symbol"/>
+    </w:rPr>
+  </w:style>
+  <w:style w:type="character" w:styleId="ListLabel107">
+    <w:name w:val="ListLabel 107"/>
+    <w:qFormat/>
+    <w:rPr>
+      <w:rFonts w:cs="Courier New"/>
+    </w:rPr>
+  </w:style>
+  <w:style w:type="character" w:styleId="ListLabel108">
+    <w:name w:val="ListLabel 108"/>
+    <w:qFormat/>
+    <w:rPr>
+      <w:rFonts w:cs="Wingdings"/>
+    </w:rPr>
+  </w:style>
+  <w:style w:type="character" w:styleId="ListLabel109">
+    <w:name w:val="ListLabel 109"/>
+    <w:qFormat/>
+    <w:rPr>
+      <w:rFonts w:cs="Symbol"/>
+    </w:rPr>
+  </w:style>
+  <w:style w:type="character" w:styleId="ListLabel110">
+    <w:name w:val="ListLabel 110"/>
+    <w:qFormat/>
+    <w:rPr>
+      <w:rFonts w:cs="Courier New"/>
+    </w:rPr>
+  </w:style>
+  <w:style w:type="character" w:styleId="ListLabel111">
+    <w:name w:val="ListLabel 111"/>
+    <w:qFormat/>
+    <w:rPr>
+      <w:rFonts w:cs="Wingdings"/>
+    </w:rPr>
+  </w:style>
+  <w:style w:type="character" w:styleId="ListLabel112">
+    <w:name w:val="ListLabel 112"/>
+    <w:qFormat/>
+    <w:rPr>
+      <w:rFonts w:cs="Symbol"/>
+    </w:rPr>
+  </w:style>
+  <w:style w:type="character" w:styleId="ListLabel113">
+    <w:name w:val="ListLabel 113"/>
+    <w:qFormat/>
+    <w:rPr>
+      <w:rFonts w:cs="Courier New"/>
+    </w:rPr>
+  </w:style>
+  <w:style w:type="character" w:styleId="ListLabel114">
+    <w:name w:val="ListLabel 114"/>
+    <w:qFormat/>
+    <w:rPr>
+      <w:rFonts w:cs="Wingdings"/>
+    </w:rPr>
+  </w:style>
+  <w:style w:type="character" w:styleId="ListLabel115">
+    <w:name w:val="ListLabel 115"/>
+    <w:qFormat/>
+    <w:rPr>
+      <w:rFonts w:cs="Symbol"/>
+    </w:rPr>
+  </w:style>
+  <w:style w:type="character" w:styleId="ListLabel116">
+    <w:name w:val="ListLabel 116"/>
+    <w:qFormat/>
+    <w:rPr>
+      <w:rFonts w:cs="Courier New"/>
+    </w:rPr>
+  </w:style>
+  <w:style w:type="character" w:styleId="ListLabel117">
+    <w:name w:val="ListLabel 117"/>
+    <w:qFormat/>
+    <w:rPr>
+      <w:rFonts w:cs="Wingdings"/>
+    </w:rPr>
+  </w:style>
+  <w:style w:type="character" w:styleId="ListLabel118">
+    <w:name w:val="ListLabel 118"/>
+    <w:qFormat/>
+    <w:rPr>
+      <w:rFonts w:cs="Symbol"/>
+    </w:rPr>
+  </w:style>
+  <w:style w:type="character" w:styleId="ListLabel119">
+    <w:name w:val="ListLabel 119"/>
+    <w:qFormat/>
+    <w:rPr>
+      <w:rFonts w:cs="Courier New"/>
+    </w:rPr>
+  </w:style>
+  <w:style w:type="character" w:styleId="ListLabel120">
+    <w:name w:val="ListLabel 120"/>
+    <w:qFormat/>
+    <w:rPr>
+      <w:rFonts w:cs="Wingdings"/>
+    </w:rPr>
+  </w:style>
+  <w:style w:type="character" w:styleId="ListLabel121">
+    <w:name w:val="ListLabel 121"/>
+    <w:qFormat/>
+    <w:rPr>
+      <w:rFonts w:cs="Symbol"/>
+    </w:rPr>
+  </w:style>
+  <w:style w:type="character" w:styleId="ListLabel122">
+    <w:name w:val="ListLabel 122"/>
+    <w:qFormat/>
+    <w:rPr>
+      <w:rFonts w:cs="Courier New"/>
+    </w:rPr>
+  </w:style>
+  <w:style w:type="character" w:styleId="ListLabel123">
+    <w:name w:val="ListLabel 123"/>
+    <w:qFormat/>
+    <w:rPr>
+      <w:rFonts w:cs="Wingdings"/>
+    </w:rPr>
+  </w:style>
+  <w:style w:type="character" w:styleId="ListLabel124">
+    <w:name w:val="ListLabel 124"/>
+    <w:qFormat/>
+    <w:rPr>
+      <w:rFonts w:cs="Symbol"/>
+    </w:rPr>
+  </w:style>
+  <w:style w:type="character" w:styleId="ListLabel125">
+    <w:name w:val="ListLabel 125"/>
+    <w:qFormat/>
+    <w:rPr>
+      <w:rFonts w:cs="Courier New"/>
+    </w:rPr>
+  </w:style>
+  <w:style w:type="character" w:styleId="ListLabel126">
+    <w:name w:val="ListLabel 126"/>
+    <w:qFormat/>
+    <w:rPr>
+      <w:rFonts w:cs="Wingdings"/>
+    </w:rPr>
+  </w:style>
+  <w:style w:type="character" w:styleId="Internethivatkozs">
+    <w:name w:val="Internet-hivatkozás"/>
+    <w:rPr>
+      <w:color w:val="000080"/>
+      <w:u w:val="single"/>
+      <w:lang w:val="zxx" w:eastAsia="zxx" w:bidi="zxx"/>
+    </w:rPr>
+  </w:style>
+  <w:style w:type="character" w:styleId="ListLabel127">
+    <w:name w:val="ListLabel 127"/>
+    <w:qFormat/>
+    <w:rPr/>
+  </w:style>
+  <w:style w:type="character" w:styleId="ListLabel128">
+    <w:name w:val="ListLabel 128"/>
+    <w:qFormat/>
+    <w:rPr>
+      <w:rFonts w:cs="Symbol"/>
+    </w:rPr>
+  </w:style>
+  <w:style w:type="character" w:styleId="ListLabel129">
+    <w:name w:val="ListLabel 129"/>
+    <w:qFormat/>
+    <w:rPr>
+      <w:rFonts w:cs="Courier New"/>
+    </w:rPr>
+  </w:style>
+  <w:style w:type="character" w:styleId="ListLabel130">
+    <w:name w:val="ListLabel 130"/>
+    <w:qFormat/>
+    <w:rPr>
+      <w:rFonts w:cs="Wingdings"/>
+    </w:rPr>
+  </w:style>
+  <w:style w:type="character" w:styleId="ListLabel131">
+    <w:name w:val="ListLabel 131"/>
+    <w:qFormat/>
+    <w:rPr>
+      <w:rFonts w:cs="Symbol"/>
+    </w:rPr>
+  </w:style>
+  <w:style w:type="character" w:styleId="ListLabel132">
+    <w:name w:val="ListLabel 132"/>
+    <w:qFormat/>
+    <w:rPr>
+      <w:rFonts w:cs="Courier New"/>
+    </w:rPr>
+  </w:style>
+  <w:style w:type="character" w:styleId="ListLabel133">
+    <w:name w:val="ListLabel 133"/>
+    <w:qFormat/>
+    <w:rPr>
+      <w:rFonts w:cs="Wingdings"/>
+    </w:rPr>
+  </w:style>
+  <w:style w:type="character" w:styleId="ListLabel134">
+    <w:name w:val="ListLabel 134"/>
+    <w:qFormat/>
+    <w:rPr>
+      <w:rFonts w:cs="Symbol"/>
+    </w:rPr>
+  </w:style>
+  <w:style w:type="character" w:styleId="ListLabel135">
+    <w:name w:val="ListLabel 135"/>
+    <w:qFormat/>
+    <w:rPr>
+      <w:rFonts w:cs="Courier New"/>
+    </w:rPr>
+  </w:style>
+  <w:style w:type="character" w:styleId="ListLabel136">
+    <w:name w:val="ListLabel 136"/>
+    <w:qFormat/>
+    <w:rPr>
+      <w:rFonts w:cs="Wingdings"/>
+    </w:rPr>
+  </w:style>
+  <w:style w:type="character" w:styleId="ListLabel137">
+    <w:name w:val="ListLabel 137"/>
+    <w:qFormat/>
+    <w:rPr>
+      <w:rFonts w:cs="Symbol"/>
+    </w:rPr>
+  </w:style>
+  <w:style w:type="character" w:styleId="ListLabel138">
+    <w:name w:val="ListLabel 138"/>
+    <w:qFormat/>
+    <w:rPr>
+      <w:rFonts w:cs="Courier New"/>
+    </w:rPr>
+  </w:style>
+  <w:style w:type="character" w:styleId="ListLabel139">
+    <w:name w:val="ListLabel 139"/>
+    <w:qFormat/>
+    <w:rPr>
+      <w:rFonts w:cs="Wingdings"/>
+    </w:rPr>
+  </w:style>
+  <w:style w:type="character" w:styleId="ListLabel140">
+    <w:name w:val="ListLabel 140"/>
+    <w:qFormat/>
+    <w:rPr>
+      <w:rFonts w:cs="Symbol"/>
+    </w:rPr>
+  </w:style>
+  <w:style w:type="character" w:styleId="ListLabel141">
+    <w:name w:val="ListLabel 141"/>
+    <w:qFormat/>
+    <w:rPr>
+      <w:rFonts w:cs="Courier New"/>
+    </w:rPr>
+  </w:style>
+  <w:style w:type="character" w:styleId="ListLabel142">
+    <w:name w:val="ListLabel 142"/>
+    <w:qFormat/>
+    <w:rPr>
+      <w:rFonts w:cs="Wingdings"/>
+    </w:rPr>
+  </w:style>
+  <w:style w:type="character" w:styleId="ListLabel143">
+    <w:name w:val="ListLabel 143"/>
+    <w:qFormat/>
+    <w:rPr>
+      <w:rFonts w:cs="Symbol"/>
+    </w:rPr>
+  </w:style>
+  <w:style w:type="character" w:styleId="ListLabel144">
+    <w:name w:val="ListLabel 144"/>
+    <w:qFormat/>
+    <w:rPr>
+      <w:rFonts w:cs="Courier New"/>
+    </w:rPr>
+  </w:style>
+  <w:style w:type="character" w:styleId="ListLabel145">
+    <w:name w:val="ListLabel 145"/>
+    <w:qFormat/>
+    <w:rPr>
+      <w:rFonts w:cs="Wingdings"/>
+    </w:rPr>
+  </w:style>
+  <w:style w:type="character" w:styleId="ListLabel146">
+    <w:name w:val="ListLabel 146"/>
+    <w:qFormat/>
+    <w:rPr>
+      <w:rFonts w:cs="Symbol"/>
+    </w:rPr>
+  </w:style>
+  <w:style w:type="character" w:styleId="ListLabel147">
+    <w:name w:val="ListLabel 147"/>
+    <w:qFormat/>
+    <w:rPr>
+      <w:rFonts w:cs="Courier New"/>
+    </w:rPr>
+  </w:style>
+  <w:style w:type="character" w:styleId="ListLabel148">
+    <w:name w:val="ListLabel 148"/>
+    <w:qFormat/>
+    <w:rPr>
+      <w:rFonts w:cs="Wingdings"/>
+    </w:rPr>
+  </w:style>
+  <w:style w:type="character" w:styleId="ListLabel149">
+    <w:name w:val="ListLabel 149"/>
+    <w:qFormat/>
+    <w:rPr>
+      <w:rFonts w:cs="Symbol"/>
+    </w:rPr>
+  </w:style>
+  <w:style w:type="character" w:styleId="ListLabel150">
+    <w:name w:val="ListLabel 150"/>
+    <w:qFormat/>
+    <w:rPr>
+      <w:rFonts w:cs="Courier New"/>
+    </w:rPr>
+  </w:style>
+  <w:style w:type="character" w:styleId="ListLabel151">
+    <w:name w:val="ListLabel 151"/>
+    <w:qFormat/>
+    <w:rPr>
+      <w:rFonts w:cs="Wingdings"/>
+    </w:rPr>
+  </w:style>
+  <w:style w:type="character" w:styleId="ListLabel152">
+    <w:name w:val="ListLabel 152"/>
+    <w:qFormat/>
+    <w:rPr>
+      <w:rFonts w:cs="Symbol"/>
+    </w:rPr>
+  </w:style>
+  <w:style w:type="character" w:styleId="ListLabel153">
+    <w:name w:val="ListLabel 153"/>
+    <w:qFormat/>
+    <w:rPr>
+      <w:rFonts w:cs="Courier New"/>
+    </w:rPr>
+  </w:style>
+  <w:style w:type="character" w:styleId="ListLabel154">
+    <w:name w:val="ListLabel 154"/>
+    <w:qFormat/>
+    <w:rPr>
+      <w:rFonts w:cs="Wingdings"/>
+    </w:rPr>
+  </w:style>
+  <w:style w:type="character" w:styleId="ListLabel155">
+    <w:name w:val="ListLabel 155"/>
+    <w:qFormat/>
+    <w:rPr>
+      <w:rFonts w:cs="Symbol"/>
+    </w:rPr>
+  </w:style>
+  <w:style w:type="character" w:styleId="ListLabel156">
+    <w:name w:val="ListLabel 156"/>
+    <w:qFormat/>
+    <w:rPr>
+      <w:rFonts w:cs="Courier New"/>
+    </w:rPr>
+  </w:style>
+  <w:style w:type="character" w:styleId="ListLabel157">
+    <w:name w:val="ListLabel 157"/>
+    <w:qFormat/>
+    <w:rPr>
+      <w:rFonts w:cs="Wingdings"/>
+    </w:rPr>
+  </w:style>
+  <w:style w:type="character" w:styleId="ListLabel158">
+    <w:name w:val="ListLabel 158"/>
+    <w:qFormat/>
+    <w:rPr>
+      <w:rFonts w:cs="Symbol"/>
+    </w:rPr>
+  </w:style>
+  <w:style w:type="character" w:styleId="ListLabel159">
+    <w:name w:val="ListLabel 159"/>
+    <w:qFormat/>
+    <w:rPr>
+      <w:rFonts w:cs="Courier New"/>
+    </w:rPr>
+  </w:style>
+  <w:style w:type="character" w:styleId="ListLabel160">
+    <w:name w:val="ListLabel 160"/>
+    <w:qFormat/>
+    <w:rPr>
+      <w:rFonts w:cs="Wingdings"/>
+    </w:rPr>
+  </w:style>
+  <w:style w:type="character" w:styleId="ListLabel161">
+    <w:name w:val="ListLabel 161"/>
+    <w:qFormat/>
+    <w:rPr>
+      <w:rFonts w:cs="Symbol"/>
+    </w:rPr>
+  </w:style>
+  <w:style w:type="character" w:styleId="ListLabel162">
+    <w:name w:val="ListLabel 162"/>
+    <w:qFormat/>
+    <w:rPr>
+      <w:rFonts w:cs="Courier New"/>
+    </w:rPr>
+  </w:style>
+  <w:style w:type="character" w:styleId="ListLabel163">
+    <w:name w:val="ListLabel 163"/>
+    <w:qFormat/>
+    <w:rPr>
+      <w:rFonts w:cs="Wingdings"/>
+    </w:rPr>
+  </w:style>
+  <w:style w:type="character" w:styleId="ListLabel164">
+    <w:name w:val="ListLabel 164"/>
+    <w:qFormat/>
+    <w:rPr>
+      <w:rFonts w:cs="Symbol"/>
+    </w:rPr>
+  </w:style>
+  <w:style w:type="character" w:styleId="ListLabel165">
+    <w:name w:val="ListLabel 165"/>
+    <w:qFormat/>
+    <w:rPr>
+      <w:rFonts w:cs="Courier New"/>
+    </w:rPr>
+  </w:style>
+  <w:style w:type="character" w:styleId="ListLabel166">
+    <w:name w:val="ListLabel 166"/>
+    <w:qFormat/>
+    <w:rPr>
+      <w:rFonts w:cs="Wingdings"/>
+    </w:rPr>
+  </w:style>
+  <w:style w:type="character" w:styleId="ListLabel167">
+    <w:name w:val="ListLabel 167"/>
+    <w:qFormat/>
+    <w:rPr>
+      <w:rFonts w:cs="Symbol"/>
+    </w:rPr>
+  </w:style>
+  <w:style w:type="character" w:styleId="ListLabel168">
+    <w:name w:val="ListLabel 168"/>
+    <w:qFormat/>
+    <w:rPr>
+      <w:rFonts w:cs="Courier New"/>
+    </w:rPr>
+  </w:style>
+  <w:style w:type="character" w:styleId="ListLabel169">
+    <w:name w:val="ListLabel 169"/>
+    <w:qFormat/>
+    <w:rPr>
+      <w:rFonts w:cs="Wingdings"/>
+    </w:rPr>
+  </w:style>
+  <w:style w:type="character" w:styleId="ListLabel170">
+    <w:name w:val="ListLabel 170"/>
+    <w:qFormat/>
+    <w:rPr>
+      <w:rFonts w:cs="Symbol"/>
+    </w:rPr>
+  </w:style>
+  <w:style w:type="character" w:styleId="ListLabel171">
+    <w:name w:val="ListLabel 171"/>
+    <w:qFormat/>
+    <w:rPr>
+      <w:rFonts w:cs="Courier New"/>
+    </w:rPr>
+  </w:style>
+  <w:style w:type="character" w:styleId="ListLabel172">
+    <w:name w:val="ListLabel 172"/>
+    <w:qFormat/>
+    <w:rPr>
+      <w:rFonts w:cs="Wingdings"/>
+    </w:rPr>
+  </w:style>
+  <w:style w:type="character" w:styleId="ListLabel173">
+    <w:name w:val="ListLabel 173"/>
+    <w:qFormat/>
+    <w:rPr>
+      <w:rFonts w:cs="Symbol"/>
+    </w:rPr>
+  </w:style>
+  <w:style w:type="character" w:styleId="ListLabel174">
+    <w:name w:val="ListLabel 174"/>
+    <w:qFormat/>
+    <w:rPr>
+      <w:rFonts w:cs="Courier New"/>
+    </w:rPr>
+  </w:style>
+  <w:style w:type="character" w:styleId="ListLabel175">
+    <w:name w:val="ListLabel 175"/>
+    <w:qFormat/>
+    <w:rPr>
+      <w:rFonts w:cs="Wingdings"/>
+    </w:rPr>
+  </w:style>
+  <w:style w:type="character" w:styleId="ListLabel176">
+    <w:name w:val="ListLabel 176"/>
+    <w:qFormat/>
+    <w:rPr>
+      <w:rFonts w:cs="Symbol"/>
+    </w:rPr>
+  </w:style>
+  <w:style w:type="character" w:styleId="ListLabel177">
+    <w:name w:val="ListLabel 177"/>
+    <w:qFormat/>
+    <w:rPr>
+      <w:rFonts w:cs="Courier New"/>
+    </w:rPr>
+  </w:style>
+  <w:style w:type="character" w:styleId="ListLabel178">
+    <w:name w:val="ListLabel 178"/>
+    <w:qFormat/>
+    <w:rPr>
+      <w:rFonts w:cs="Wingdings"/>
+    </w:rPr>
+  </w:style>
+  <w:style w:type="character" w:styleId="ListLabel179">
+    <w:name w:val="ListLabel 179"/>
+    <w:qFormat/>
+    <w:rPr>
+      <w:rFonts w:cs="Symbol"/>
+    </w:rPr>
+  </w:style>
+  <w:style w:type="character" w:styleId="ListLabel180">
+    <w:name w:val="ListLabel 180"/>
+    <w:qFormat/>
+    <w:rPr>
+      <w:rFonts w:cs="Courier New"/>
+    </w:rPr>
+  </w:style>
+  <w:style w:type="character" w:styleId="ListLabel181">
+    <w:name w:val="ListLabel 181"/>
+    <w:qFormat/>
+    <w:rPr>
+      <w:rFonts w:cs="Wingdings"/>
+    </w:rPr>
+  </w:style>
+  <w:style w:type="character" w:styleId="ListLabel182">
+    <w:name w:val="ListLabel 182"/>
+    <w:qFormat/>
+    <w:rPr/>
+  </w:style>
+  <w:style w:type="character" w:styleId="ListLabel183">
+    <w:name w:val="ListLabel 183"/>
+    <w:qFormat/>
+    <w:rPr>
+      <w:rFonts w:cs="Symbol"/>
+    </w:rPr>
+  </w:style>
+  <w:style w:type="character" w:styleId="ListLabel184">
+    <w:name w:val="ListLabel 184"/>
+    <w:qFormat/>
+    <w:rPr>
+      <w:rFonts w:cs="Courier New"/>
+    </w:rPr>
+  </w:style>
+  <w:style w:type="character" w:styleId="ListLabel185">
+    <w:name w:val="ListLabel 185"/>
+    <w:qFormat/>
+    <w:rPr>
+      <w:rFonts w:cs="Wingdings"/>
+    </w:rPr>
+  </w:style>
+  <w:style w:type="character" w:styleId="ListLabel186">
+    <w:name w:val="ListLabel 186"/>
+    <w:qFormat/>
+    <w:rPr>
+      <w:rFonts w:cs="Symbol"/>
+    </w:rPr>
+  </w:style>
+  <w:style w:type="character" w:styleId="ListLabel187">
+    <w:name w:val="ListLabel 187"/>
+    <w:qFormat/>
+    <w:rPr>
+      <w:rFonts w:cs="Courier New"/>
+    </w:rPr>
+  </w:style>
+  <w:style w:type="character" w:styleId="ListLabel188">
+    <w:name w:val="ListLabel 188"/>
+    <w:qFormat/>
+    <w:rPr>
+      <w:rFonts w:cs="Wingdings"/>
+    </w:rPr>
+  </w:style>
+  <w:style w:type="character" w:styleId="ListLabel189">
+    <w:name w:val="ListLabel 189"/>
+    <w:qFormat/>
+    <w:rPr>
+      <w:rFonts w:cs="Symbol"/>
+    </w:rPr>
+  </w:style>
+  <w:style w:type="character" w:styleId="ListLabel190">
+    <w:name w:val="ListLabel 190"/>
+    <w:qFormat/>
+    <w:rPr>
+      <w:rFonts w:cs="Courier New"/>
+    </w:rPr>
+  </w:style>
+  <w:style w:type="character" w:styleId="ListLabel191">
+    <w:name w:val="ListLabel 191"/>
+    <w:qFormat/>
+    <w:rPr>
+      <w:rFonts w:cs="Wingdings"/>
+    </w:rPr>
+  </w:style>
+  <w:style w:type="character" w:styleId="ListLabel192">
+    <w:name w:val="ListLabel 192"/>
+    <w:qFormat/>
+    <w:rPr>
+      <w:rFonts w:cs="Symbol"/>
+    </w:rPr>
+  </w:style>
+  <w:style w:type="character" w:styleId="ListLabel193">
+    <w:name w:val="ListLabel 193"/>
+    <w:qFormat/>
+    <w:rPr>
+      <w:rFonts w:cs="Courier New"/>
+    </w:rPr>
+  </w:style>
+  <w:style w:type="character" w:styleId="ListLabel194">
+    <w:name w:val="ListLabel 194"/>
+    <w:qFormat/>
+    <w:rPr>
+      <w:rFonts w:cs="Wingdings"/>
+    </w:rPr>
+  </w:style>
+  <w:style w:type="character" w:styleId="ListLabel195">
+    <w:name w:val="ListLabel 195"/>
+    <w:qFormat/>
+    <w:rPr>
+      <w:rFonts w:cs="Symbol"/>
+    </w:rPr>
+  </w:style>
+  <w:style w:type="character" w:styleId="ListLabel196">
+    <w:name w:val="ListLabel 196"/>
+    <w:qFormat/>
+    <w:rPr>
+      <w:rFonts w:cs="Courier New"/>
+    </w:rPr>
+  </w:style>
+  <w:style w:type="character" w:styleId="ListLabel197">
+    <w:name w:val="ListLabel 197"/>
+    <w:qFormat/>
+    <w:rPr>
+      <w:rFonts w:cs="Wingdings"/>
+    </w:rPr>
+  </w:style>
+  <w:style w:type="character" w:styleId="ListLabel198">
+    <w:name w:val="ListLabel 198"/>
+    <w:qFormat/>
+    <w:rPr>
+      <w:rFonts w:cs="Symbol"/>
+    </w:rPr>
+  </w:style>
+  <w:style w:type="character" w:styleId="ListLabel199">
+    <w:name w:val="ListLabel 199"/>
+    <w:qFormat/>
+    <w:rPr>
+      <w:rFonts w:cs="Courier New"/>
+    </w:rPr>
+  </w:style>
+  <w:style w:type="character" w:styleId="ListLabel200">
+    <w:name w:val="ListLabel 200"/>
+    <w:qFormat/>
+    <w:rPr>
+      <w:rFonts w:cs="Wingdings"/>
+    </w:rPr>
+  </w:style>
+  <w:style w:type="character" w:styleId="ListLabel201">
+    <w:name w:val="ListLabel 201"/>
+    <w:qFormat/>
+    <w:rPr>
+      <w:rFonts w:cs="Symbol"/>
+    </w:rPr>
+  </w:style>
+  <w:style w:type="character" w:styleId="ListLabel202">
+    <w:name w:val="ListLabel 202"/>
+    <w:qFormat/>
+    <w:rPr>
+      <w:rFonts w:cs="Courier New"/>
+    </w:rPr>
+  </w:style>
+  <w:style w:type="character" w:styleId="ListLabel203">
+    <w:name w:val="ListLabel 203"/>
+    <w:qFormat/>
+    <w:rPr>
+      <w:rFonts w:cs="Wingdings"/>
+    </w:rPr>
+  </w:style>
+  <w:style w:type="character" w:styleId="ListLabel204">
+    <w:name w:val="ListLabel 204"/>
+    <w:qFormat/>
+    <w:rPr>
+      <w:rFonts w:cs="Symbol"/>
+    </w:rPr>
+  </w:style>
+  <w:style w:type="character" w:styleId="ListLabel205">
+    <w:name w:val="ListLabel 205"/>
+    <w:qFormat/>
+    <w:rPr>
+      <w:rFonts w:cs="Courier New"/>
+    </w:rPr>
+  </w:style>
+  <w:style w:type="character" w:styleId="ListLabel206">
+    <w:name w:val="ListLabel 206"/>
+    <w:qFormat/>
+    <w:rPr>
+      <w:rFonts w:cs="Wingdings"/>
+    </w:rPr>
+  </w:style>
+  <w:style w:type="character" w:styleId="ListLabel207">
+    <w:name w:val="ListLabel 207"/>
+    <w:qFormat/>
+    <w:rPr>
+      <w:rFonts w:cs="Symbol"/>
+    </w:rPr>
+  </w:style>
+  <w:style w:type="character" w:styleId="ListLabel208">
+    <w:name w:val="ListLabel 208"/>
+    <w:qFormat/>
+    <w:rPr>
+      <w:rFonts w:cs="Courier New"/>
+    </w:rPr>
+  </w:style>
+  <w:style w:type="character" w:styleId="ListLabel209">
+    <w:name w:val="ListLabel 209"/>
+    <w:qFormat/>
+    <w:rPr>
+      <w:rFonts w:cs="Wingdings"/>
+    </w:rPr>
+  </w:style>
+  <w:style w:type="character" w:styleId="ListLabel210">
+    <w:name w:val="ListLabel 210"/>
+    <w:qFormat/>
+    <w:rPr>
+      <w:rFonts w:cs="Symbol"/>
+    </w:rPr>
+  </w:style>
+  <w:style w:type="character" w:styleId="ListLabel211">
+    <w:name w:val="ListLabel 211"/>
+    <w:qFormat/>
+    <w:rPr>
+      <w:rFonts w:cs="Courier New"/>
+    </w:rPr>
+  </w:style>
+  <w:style w:type="character" w:styleId="ListLabel212">
+    <w:name w:val="ListLabel 212"/>
+    <w:qFormat/>
+    <w:rPr>
+      <w:rFonts w:cs="Wingdings"/>
+    </w:rPr>
+  </w:style>
+  <w:style w:type="character" w:styleId="ListLabel213">
+    <w:name w:val="ListLabel 213"/>
+    <w:qFormat/>
+    <w:rPr>
+      <w:rFonts w:cs="Symbol"/>
+    </w:rPr>
+  </w:style>
+  <w:style w:type="character" w:styleId="ListLabel214">
+    <w:name w:val="ListLabel 214"/>
+    <w:qFormat/>
+    <w:rPr>
+      <w:rFonts w:cs="Courier New"/>
+    </w:rPr>
+  </w:style>
+  <w:style w:type="character" w:styleId="ListLabel215">
+    <w:name w:val="ListLabel 215"/>
+    <w:qFormat/>
+    <w:rPr>
+      <w:rFonts w:cs="Wingdings"/>
+    </w:rPr>
+  </w:style>
+  <w:style w:type="character" w:styleId="ListLabel216">
+    <w:name w:val="ListLabel 216"/>
+    <w:qFormat/>
+    <w:rPr>
+      <w:rFonts w:cs="Symbol"/>
+    </w:rPr>
+  </w:style>
+  <w:style w:type="character" w:styleId="ListLabel217">
+    <w:name w:val="ListLabel 217"/>
+    <w:qFormat/>
+    <w:rPr>
+      <w:rFonts w:cs="Courier New"/>
+    </w:rPr>
+  </w:style>
+  <w:style w:type="character" w:styleId="ListLabel218">
+    <w:name w:val="ListLabel 218"/>
+    <w:qFormat/>
+    <w:rPr>
+      <w:rFonts w:cs="Wingdings"/>
+    </w:rPr>
+  </w:style>
+  <w:style w:type="character" w:styleId="ListLabel219">
+    <w:name w:val="ListLabel 219"/>
+    <w:qFormat/>
+    <w:rPr>
+      <w:rFonts w:cs="Symbol"/>
+    </w:rPr>
+  </w:style>
+  <w:style w:type="character" w:styleId="ListLabel220">
+    <w:name w:val="ListLabel 220"/>
+    <w:qFormat/>
+    <w:rPr>
+      <w:rFonts w:cs="Courier New"/>
+    </w:rPr>
+  </w:style>
+  <w:style w:type="character" w:styleId="ListLabel221">
+    <w:name w:val="ListLabel 221"/>
+    <w:qFormat/>
+    <w:rPr>
+      <w:rFonts w:cs="Wingdings"/>
+    </w:rPr>
+  </w:style>
+  <w:style w:type="character" w:styleId="ListLabel222">
+    <w:name w:val="ListLabel 222"/>
+    <w:qFormat/>
+    <w:rPr>
+      <w:rFonts w:cs="Symbol"/>
+    </w:rPr>
+  </w:style>
+  <w:style w:type="character" w:styleId="ListLabel223">
+    <w:name w:val="ListLabel 223"/>
+    <w:qFormat/>
+    <w:rPr>
+      <w:rFonts w:cs="Courier New"/>
+    </w:rPr>
+  </w:style>
+  <w:style w:type="character" w:styleId="ListLabel224">
+    <w:name w:val="ListLabel 224"/>
+    <w:qFormat/>
+    <w:rPr>
+      <w:rFonts w:cs="Wingdings"/>
+    </w:rPr>
+  </w:style>
+  <w:style w:type="character" w:styleId="ListLabel225">
+    <w:name w:val="ListLabel 225"/>
+    <w:qFormat/>
+    <w:rPr>
+      <w:rFonts w:cs="Symbol"/>
+    </w:rPr>
+  </w:style>
+  <w:style w:type="character" w:styleId="ListLabel226">
+    <w:name w:val="ListLabel 226"/>
+    <w:qFormat/>
+    <w:rPr>
+      <w:rFonts w:cs="Courier New"/>
+    </w:rPr>
+  </w:style>
+  <w:style w:type="character" w:styleId="ListLabel227">
+    <w:name w:val="ListLabel 227"/>
+    <w:qFormat/>
+    <w:rPr>
+      <w:rFonts w:cs="Wingdings"/>
+    </w:rPr>
+  </w:style>
+  <w:style w:type="character" w:styleId="ListLabel228">
+    <w:name w:val="ListLabel 228"/>
+    <w:qFormat/>
+    <w:rPr>
+      <w:rFonts w:cs="Symbol"/>
+    </w:rPr>
+  </w:style>
+  <w:style w:type="character" w:styleId="ListLabel229">
+    <w:name w:val="ListLabel 229"/>
+    <w:qFormat/>
+    <w:rPr>
+      <w:rFonts w:cs="Courier New"/>
+    </w:rPr>
+  </w:style>
+  <w:style w:type="character" w:styleId="ListLabel230">
+    <w:name w:val="ListLabel 230"/>
+    <w:qFormat/>
+    <w:rPr>
+      <w:rFonts w:cs="Wingdings"/>
+    </w:rPr>
+  </w:style>
+  <w:style w:type="character" w:styleId="ListLabel231">
+    <w:name w:val="ListLabel 231"/>
+    <w:qFormat/>
+    <w:rPr>
+      <w:rFonts w:cs="Symbol"/>
+    </w:rPr>
+  </w:style>
+  <w:style w:type="character" w:styleId="ListLabel232">
+    <w:name w:val="ListLabel 232"/>
+    <w:qFormat/>
+    <w:rPr>
+      <w:rFonts w:cs="Courier New"/>
+    </w:rPr>
+  </w:style>
+  <w:style w:type="character" w:styleId="ListLabel233">
+    <w:name w:val="ListLabel 233"/>
+    <w:qFormat/>
+    <w:rPr>
+      <w:rFonts w:cs="Wingdings"/>
+    </w:rPr>
+  </w:style>
+  <w:style w:type="character" w:styleId="ListLabel234">
+    <w:name w:val="ListLabel 234"/>
+    <w:qFormat/>
+    <w:rPr>
+      <w:rFonts w:cs="Symbol"/>
+    </w:rPr>
+  </w:style>
+  <w:style w:type="character" w:styleId="ListLabel235">
+    <w:name w:val="ListLabel 235"/>
+    <w:qFormat/>
+    <w:rPr>
+      <w:rFonts w:cs="Courier New"/>
+    </w:rPr>
+  </w:style>
+  <w:style w:type="character" w:styleId="ListLabel236">
+    <w:name w:val="ListLabel 236"/>
+    <w:qFormat/>
+    <w:rPr>
+      <w:rFonts w:cs="Wingdings"/>
+    </w:rPr>
+  </w:style>
+  <w:style w:type="character" w:styleId="ListLabel237">
+    <w:name w:val="ListLabel 237"/>
+    <w:qFormat/>
+    <w:rPr/>
+  </w:style>
+  <w:style w:type="paragraph" w:styleId="Cmsor">
+    <w:name w:val="Címsor"/>
     <w:basedOn w:val="Normal"/>
-    <w:next w:val="TextBody"/>
+    <w:next w:val="Szvegtrzs"/>
     <w:qFormat/>
     <w:pPr>
       <w:keepNext w:val="true"/>
@@ -4585,7 +6515,7 @@
       <w:szCs w:val="28"/>
     </w:rPr>
   </w:style>
-  <w:style w:type="paragraph" w:styleId="TextBody">
+  <w:style w:type="paragraph" w:styleId="Szvegtrzs">
     <w:name w:val="Body Text"/>
     <w:basedOn w:val="Normal"/>
     <w:pPr>
@@ -4593,15 +6523,15 @@
     </w:pPr>
     <w:rPr/>
   </w:style>
-  <w:style w:type="paragraph" w:styleId="List">
+  <w:style w:type="paragraph" w:styleId="Lista">
     <w:name w:val="List"/>
-    <w:basedOn w:val="TextBody"/>
+    <w:basedOn w:val="Szvegtrzs"/>
     <w:pPr/>
     <w:rPr>
       <w:rFonts w:cs="Noto Sans Devanagari"/>
     </w:rPr>
   </w:style>
-  <w:style w:type="paragraph" w:styleId="Caption">
+  <w:style w:type="paragraph" w:styleId="Felirat">
     <w:name w:val="Caption"/>
     <w:basedOn w:val="Normal"/>
     <w:qFormat/>
@@ -4617,8 +6547,8 @@
       <w:szCs w:val="24"/>
     </w:rPr>
   </w:style>
-  <w:style w:type="paragraph" w:styleId="Index">
-    <w:name w:val="Index"/>
+  <w:style w:type="paragraph" w:styleId="Trgymutat">
+    <w:name w:val="Tárgymutató"/>
     <w:basedOn w:val="Normal"/>
     <w:qFormat/>
     <w:pPr>
@@ -4628,7 +6558,7 @@
       <w:rFonts w:cs="Noto Sans Devanagari"/>
     </w:rPr>
   </w:style>
-  <w:style w:type="paragraph" w:styleId="Title">
+  <w:style w:type="paragraph" w:styleId="Cm">
     <w:name w:val="Title"/>
     <w:basedOn w:val="Normal"/>
     <w:next w:val="Normal"/>
@@ -4655,7 +6585,7 @@
   </w:style>
   <w:style w:type="paragraph" w:styleId="TOCHeading">
     <w:name w:val="TOC Heading"/>
-    <w:basedOn w:val="Heading1"/>
+    <w:basedOn w:val="Cmsor1"/>
     <w:next w:val="Normal"/>
     <w:uiPriority w:val="39"/>
     <w:unhideWhenUsed/>
@@ -4675,7 +6605,7 @@
       <w:lang w:eastAsia="hu-HU"/>
     </w:rPr>
   </w:style>
-  <w:style w:type="paragraph" w:styleId="Contents2">
+  <w:style w:type="paragraph" w:styleId="Tartalomjegyzk2">
     <w:name w:val="TOC 2"/>
     <w:basedOn w:val="Normal"/>
     <w:next w:val="Normal"/>
@@ -4694,7 +6624,7 @@
       <w:lang w:eastAsia="hu-HU"/>
     </w:rPr>
   </w:style>
-  <w:style w:type="paragraph" w:styleId="Contents1">
+  <w:style w:type="paragraph" w:styleId="Tartalomjegyzk1">
     <w:name w:val="TOC 1"/>
     <w:basedOn w:val="Normal"/>
     <w:next w:val="Normal"/>
@@ -4712,7 +6642,7 @@
       <w:lang w:eastAsia="hu-HU"/>
     </w:rPr>
   </w:style>
-  <w:style w:type="paragraph" w:styleId="Contents3">
+  <w:style w:type="paragraph" w:styleId="Tartalomjegyzk3">
     <w:name w:val="TOC 3"/>
     <w:basedOn w:val="Normal"/>
     <w:next w:val="Normal"/>
@@ -4747,7 +6677,7 @@
       <w:szCs w:val="16"/>
     </w:rPr>
   </w:style>
-  <w:style w:type="paragraph" w:styleId="Subtitle">
+  <w:style w:type="paragraph" w:styleId="Alcm">
     <w:name w:val="Subtitle"/>
     <w:basedOn w:val="Normal"/>
     <w:next w:val="Normal"/>
@@ -4782,6 +6712,19 @@
       <w:spacing w:before="0" w:after="120"/>
       <w:ind w:left="720" w:firstLine="340"/>
       <w:contextualSpacing/>
+    </w:pPr>
+    <w:rPr/>
+  </w:style>
+  <w:style w:type="paragraph" w:styleId="Llb">
+    <w:name w:val="Footer"/>
+    <w:basedOn w:val="Normal"/>
+    <w:pPr>
+      <w:suppressLineNumbers/>
+      <w:tabs>
+        <w:tab w:val="clear" w:pos="708"/>
+        <w:tab w:val="center" w:pos="4535" w:leader="none"/>
+        <w:tab w:val="right" w:pos="9070" w:leader="none"/>
+      </w:tabs>
     </w:pPr>
     <w:rPr/>
   </w:style>

</xml_diff>

<commit_message>
programleírás + admin fix
</commit_message>
<xml_diff>
--- a/ZD_minta.docx
+++ b/ZD_minta.docx
@@ -88,7 +88,7 @@
           <w:docPartGallery w:val="Table of Contents"/>
           <w:docPartUnique w:val="true"/>
         </w:docPartObj>
-        <w:id w:val="470542123"/>
+        <w:id w:val="1502665223"/>
       </w:sdtPr>
       <w:sdtContent>
         <w:p>
@@ -128,6 +128,7 @@
             <w:rPr>
               <w:webHidden/>
               <w:rStyle w:val="Jegyzkhivatkozs"/>
+              <w:vanish w:val="false"/>
             </w:rPr>
             <w:instrText> TOC \z \o "1-3" \u \h</w:instrText>
           </w:r>
@@ -135,6 +136,7 @@
             <w:rPr>
               <w:webHidden/>
               <w:rStyle w:val="Jegyzkhivatkozs"/>
+              <w:vanish w:val="false"/>
             </w:rPr>
             <w:fldChar w:fldCharType="separate"/>
           </w:r>
@@ -142,13 +144,6 @@
             <w:r>
               <w:rPr>
                 <w:webHidden/>
-                <w:rStyle w:val="Jegyzkhivatkozs"/>
-              </w:rPr>
-              <w:t>Tartalom</w:t>
-            </w:r>
-            <w:r>
-              <w:rPr>
-                <w:webHidden/>
               </w:rPr>
               <w:fldChar w:fldCharType="begin"/>
             </w:r>
@@ -166,9 +161,11 @@
             </w:r>
             <w:r>
               <w:rPr>
+                <w:webHidden/>
                 <w:rStyle w:val="Jegyzkhivatkozs"/>
                 <w:vanish w:val="false"/>
               </w:rPr>
+              <w:t>Tartalom</w:t>
               <w:tab/>
               <w:t>2</w:t>
             </w:r>
@@ -197,6 +194,7 @@
               <w:rPr>
                 <w:webHidden/>
                 <w:rStyle w:val="Jegyzkhivatkozs"/>
+                <w:vanish w:val="false"/>
               </w:rPr>
               <w:t>1</w:t>
             </w:r>
@@ -264,6 +262,7 @@
               <w:rPr>
                 <w:webHidden/>
                 <w:rStyle w:val="Jegyzkhivatkozs"/>
+                <w:vanish w:val="false"/>
               </w:rPr>
               <w:t>1.1</w:t>
             </w:r>
@@ -331,6 +330,7 @@
               <w:rPr>
                 <w:webHidden/>
                 <w:rStyle w:val="Jegyzkhivatkozs"/>
+                <w:vanish w:val="false"/>
               </w:rPr>
               <w:t>1.1.1</w:t>
             </w:r>
@@ -398,6 +398,7 @@
               <w:rPr>
                 <w:webHidden/>
                 <w:rStyle w:val="Jegyzkhivatkozs"/>
+                <w:vanish w:val="false"/>
               </w:rPr>
               <w:t>1.2</w:t>
             </w:r>
@@ -465,6 +466,7 @@
               <w:rPr>
                 <w:webHidden/>
                 <w:rStyle w:val="Jegyzkhivatkozs"/>
+                <w:vanish w:val="false"/>
               </w:rPr>
               <w:t>2</w:t>
             </w:r>
@@ -532,6 +534,7 @@
               <w:rPr>
                 <w:webHidden/>
                 <w:rStyle w:val="Jegyzkhivatkozs"/>
+                <w:vanish w:val="false"/>
               </w:rPr>
               <w:t>2.1</w:t>
             </w:r>
@@ -599,6 +602,7 @@
               <w:rPr>
                 <w:webHidden/>
                 <w:rStyle w:val="Jegyzkhivatkozs"/>
+                <w:vanish w:val="false"/>
               </w:rPr>
               <w:t>2.2</w:t>
             </w:r>
@@ -666,6 +670,7 @@
               <w:rPr>
                 <w:webHidden/>
                 <w:rStyle w:val="Jegyzkhivatkozs"/>
+                <w:vanish w:val="false"/>
               </w:rPr>
               <w:t>2.2.1</w:t>
             </w:r>
@@ -733,6 +738,7 @@
               <w:rPr>
                 <w:webHidden/>
                 <w:rStyle w:val="Jegyzkhivatkozs"/>
+                <w:vanish w:val="false"/>
               </w:rPr>
               <w:t>2.2.2</w:t>
             </w:r>
@@ -800,6 +806,7 @@
               <w:rPr>
                 <w:webHidden/>
                 <w:rStyle w:val="Jegyzkhivatkozs"/>
+                <w:vanish w:val="false"/>
               </w:rPr>
               <w:t>2.3</w:t>
             </w:r>
@@ -867,6 +874,7 @@
               <w:rPr>
                 <w:webHidden/>
                 <w:rStyle w:val="Jegyzkhivatkozs"/>
+                <w:vanish w:val="false"/>
               </w:rPr>
               <w:t>2.4</w:t>
             </w:r>
@@ -934,6 +942,7 @@
               <w:rPr>
                 <w:webHidden/>
                 <w:rStyle w:val="Jegyzkhivatkozs"/>
+                <w:vanish w:val="false"/>
               </w:rPr>
               <w:t>3</w:t>
             </w:r>
@@ -1001,6 +1010,7 @@
               <w:rPr>
                 <w:webHidden/>
                 <w:rStyle w:val="Jegyzkhivatkozs"/>
+                <w:vanish w:val="false"/>
               </w:rPr>
               <w:t>3.1</w:t>
             </w:r>
@@ -1068,6 +1078,7 @@
               <w:rPr>
                 <w:webHidden/>
                 <w:rStyle w:val="Jegyzkhivatkozs"/>
+                <w:vanish w:val="false"/>
               </w:rPr>
               <w:t>3.1.1</w:t>
             </w:r>
@@ -1135,6 +1146,7 @@
               <w:rPr>
                 <w:webHidden/>
                 <w:rStyle w:val="Jegyzkhivatkozs"/>
+                <w:vanish w:val="false"/>
               </w:rPr>
               <w:t>3.2</w:t>
             </w:r>
@@ -1202,6 +1214,7 @@
               <w:rPr>
                 <w:webHidden/>
                 <w:rStyle w:val="Jegyzkhivatkozs"/>
+                <w:vanish w:val="false"/>
               </w:rPr>
               <w:t>3.3</w:t>
             </w:r>
@@ -1269,6 +1282,7 @@
               <w:rPr>
                 <w:webHidden/>
                 <w:rStyle w:val="Jegyzkhivatkozs"/>
+                <w:vanish w:val="false"/>
               </w:rPr>
               <w:t>3.4</w:t>
             </w:r>
@@ -1336,6 +1350,7 @@
               <w:rPr>
                 <w:webHidden/>
                 <w:rStyle w:val="Jegyzkhivatkozs"/>
+                <w:vanish w:val="false"/>
               </w:rPr>
               <w:t>4</w:t>
             </w:r>
@@ -1420,8 +1435,8 @@
         </w:numPr>
         <w:rPr/>
       </w:pPr>
-      <w:bookmarkStart w:id="2" w:name="_Toc4863781"/>
-      <w:bookmarkStart w:id="3" w:name="_Toc473730742"/>
+      <w:bookmarkStart w:id="2" w:name="_Toc473730742"/>
+      <w:bookmarkStart w:id="3" w:name="_Toc4863781"/>
       <w:r>
         <w:rPr/>
         <w:t>Bevezetés</w:t>
@@ -1438,8 +1453,8 @@
         </w:numPr>
         <w:rPr/>
       </w:pPr>
-      <w:bookmarkStart w:id="4" w:name="_Toc4863782"/>
-      <w:bookmarkStart w:id="5" w:name="_Toc473730743"/>
+      <w:bookmarkStart w:id="4" w:name="_Toc473730743"/>
+      <w:bookmarkStart w:id="5" w:name="_Toc4863782"/>
       <w:r>
         <w:rPr/>
         <w:t>Feladat leírás</w:t>
@@ -1456,8 +1471,8 @@
         </w:numPr>
         <w:rPr/>
       </w:pPr>
-      <w:bookmarkStart w:id="6" w:name="_Toc4863783"/>
-      <w:bookmarkStart w:id="7" w:name="_Toc473730744"/>
+      <w:bookmarkStart w:id="6" w:name="_Toc473730744"/>
+      <w:bookmarkStart w:id="7" w:name="_Toc4863783"/>
       <w:r>
         <w:rPr/>
         <w:t>Általános ismertetés</w:t>
@@ -1490,8 +1505,8 @@
         </w:numPr>
         <w:rPr/>
       </w:pPr>
-      <w:bookmarkStart w:id="8" w:name="_Toc4863784"/>
-      <w:bookmarkStart w:id="9" w:name="_Toc473730745"/>
+      <w:bookmarkStart w:id="8" w:name="_Toc473730745"/>
+      <w:bookmarkStart w:id="9" w:name="_Toc4863784"/>
       <w:r>
         <w:rPr/>
         <w:t>A felhasznált ismeretek</w:t>
@@ -1670,8 +1685,8 @@
         </w:numPr>
         <w:rPr/>
       </w:pPr>
-      <w:bookmarkStart w:id="10" w:name="_Toc4863785"/>
-      <w:bookmarkStart w:id="11" w:name="_Toc473730746"/>
+      <w:bookmarkStart w:id="10" w:name="_Toc473730746"/>
+      <w:bookmarkStart w:id="11" w:name="_Toc4863785"/>
       <w:r>
         <w:rPr/>
         <w:t>Felhasználói dokumentáció</w:t>
@@ -1702,16 +1717,27 @@
       </w:pPr>
       <w:r>
         <w:rPr/>
-        <w:t xml:space="preserve">Ez a szoftver kiváló azon felhasználók számára, akik programozással, szoftverfejlesztéssel foglalkoznak és bárki másnak akik számára kimondottan fontos nagy mennyiségű szöveg gyors és hatékony továbbítása más felhasználók részére. A szoftverfejlesztőknek és programozók számára azért ajánlom, mert a kód kiemelés funkciója kimondottan felhasználóbaráttá és ergonómikussá teszi a megosztott tartalom áttekintését és az azzal továbbiakban történő szoftverevolúciós folyamatokat és elősegíti a fejlesztők közötti produktív együttműködést. Ezen felül tökéletesen szolgál egyszerű pár soros kódok, vagy akár csak egyszerű szövegek/szövegrészletek nyilvánossá tételéhez. Mindezek mellett ez a széles funkcionalitás nem jár a személyes adataink és magánszféránk kockáztatásával, hiszen az oldal használatához nem kötelező a regisztráció így mint névtelen felhasználó is létrehozhatunk szöveg vagy kódrészleteket az oldalon, azonban ha mégis a regisztrációt mellett döntenénk ez esetben sem kell lemondanunk privátszféránk védelméről, hiszen a regisztrációhoz mindössze egy felhasználónév és egy email cím szükséges a jelszón felül, a regisztrált profilunk ezen felül mivel privát profil mások által nem megtekinthető, egyedül a felhasználónév a publikációink alatt. </w:t>
-      </w:r>
-    </w:p>
-    <w:p>
-      <w:pPr>
-        <w:pStyle w:val="Normal"/>
-        <w:rPr/>
-      </w:pPr>
-      <w:r>
-        <w:rPr/>
+        <w:t xml:space="preserve">Ez a szoftver kiváló azon felhasználók számára, akik programozással, szoftverfejlesztéssel foglalkoznak és bárki másnak akik számára kimondottan fontos nagy mennyiségű szöveg gyors és hatékony továbbítása más felhasználók részére. A szoftverfejlesztőknek és programozók számára azért ajánlom, mert a kód kiemelés funkciója kimondottan felhasználóbaráttá és ergonómikussá teszi a megosztott tartalom áttekintését és az azzal továbbiakban történő szoftverevolúciós folyamatokat és elősegíti a fejlesztők közötti produktív együttműködést.Ezen felül tökéletesen szolgál egyszerű pár soros kódok, vagy akár csak egyszerű szövegek/szövegrészletek nyilvánossá tételéhez. </w:t>
+      </w:r>
+    </w:p>
+    <w:p>
+      <w:pPr>
+        <w:pStyle w:val="Normal"/>
+        <w:rPr/>
+      </w:pPr>
+      <w:r>
+        <w:rPr/>
+        <w:t xml:space="preserve">Mindezek mellett ez a széles funkcionalitás nem jár a személyes adataink és magánszféránk kockáztatásával, hiszen az oldal használatához nem kötelező a regisztráció így mint névtelen felhasználó is létrehozhatunk szöveg vagy kódrészleteket az oldalon, azonban ha mégis a regisztrációt mellett döntenénk ez esetben sem kell lemondanunk privátszféránk védelméről, hiszen a regisztrációhoz mindössze egy felhasználónév és egy email cím szükséges a jelszón felül, a regisztrált profilunk ezen felül mivel privát profil mások által nem megtekinthető, egyedül a felhasználónév a publikációink alatt. </w:t>
+      </w:r>
+    </w:p>
+    <w:p>
+      <w:pPr>
+        <w:pStyle w:val="Normal"/>
+        <w:rPr/>
+      </w:pPr>
+      <w:r>
+        <w:rPr/>
+        <w:t>Az oldal, a szélesebb közönség megszólítása érdekében, ANGOL nyelvű, ezáltal használatához az angol nyelv használata elengedhetetlen.</w:t>
       </w:r>
     </w:p>
     <w:p>
@@ -1723,8 +1749,8 @@
         </w:numPr>
         <w:rPr/>
       </w:pPr>
-      <w:bookmarkStart w:id="13" w:name="_Toc4863787"/>
-      <w:bookmarkStart w:id="14" w:name="_Toc473730747"/>
+      <w:bookmarkStart w:id="13" w:name="_Toc473730747"/>
+      <w:bookmarkStart w:id="14" w:name="_Toc4863787"/>
       <w:r>
         <w:rPr/>
         <w:t>Rendszerkövetelmények</w:t>
@@ -2570,6 +2596,15 @@
     </w:p>
     <w:p>
       <w:pPr>
+        <w:pStyle w:val="Normal"/>
+        <w:rPr/>
+      </w:pPr>
+      <w:r>
+        <w:rPr/>
+      </w:r>
+    </w:p>
+    <w:p>
+      <w:pPr>
         <w:pStyle w:val="Cmsor2"/>
         <w:numPr>
           <w:ilvl w:val="1"/>
@@ -2676,6 +2711,1012 @@
     </w:p>
     <w:p>
       <w:pPr>
+        <w:pStyle w:val="Normal"/>
+        <w:rPr>
+          <w:b/>
+          <w:b/>
+          <w:bCs/>
+        </w:rPr>
+      </w:pPr>
+      <w:r>
+        <w:rPr>
+          <w:b/>
+          <w:bCs/>
+        </w:rPr>
+        <w:t>Általános és minden oldalon megtalálható funkciók</w:t>
+      </w:r>
+    </w:p>
+    <w:p>
+      <w:pPr>
+        <w:pStyle w:val="Normal"/>
+        <w:rPr>
+          <w:b w:val="false"/>
+          <w:b w:val="false"/>
+          <w:bCs w:val="false"/>
+        </w:rPr>
+      </w:pPr>
+      <w:r>
+        <w:rPr>
+          <w:b w:val="false"/>
+          <w:bCs w:val="false"/>
+        </w:rPr>
+        <w:t>Felül található egy navigációs sáv, tartalmaz egy logót mely számítógép és nagyobb táblagépeken a képernyő bal felső sarkában, kis méretű táblagépeken, mobiltelefonokon ez a logó a képernyő közepén található, ezt megnyomva a kezdő</w:t>
+      </w:r>
+      <w:r>
+        <w:rPr>
+          <w:b w:val="false"/>
+          <w:bCs w:val="false"/>
+        </w:rPr>
+        <w:t xml:space="preserve">lapra </w:t>
+      </w:r>
+      <w:r>
+        <w:rPr>
+          <w:b w:val="false"/>
+          <w:bCs w:val="false"/>
+        </w:rPr>
+        <w:t xml:space="preserve">navigálhatunk. </w:t>
+      </w:r>
+      <w:r>
+        <w:rPr>
+          <w:b w:val="false"/>
+          <w:bCs w:val="false"/>
+        </w:rPr>
+        <w:t>Szintén ezen a navigációs sávon nagyobb felbontásokon, a képernyő jobb felső sarkában, kijelentkezett állapotban található két darab menüpont ezek közül az egyik a „Public Pasta” menüpont mellyel a nyilvánosan publikált tartalmak megtekintésére szolgáló kezdő oldalra lehet vissza navigálni, a másik menüpont a „Register/Login” nevet viseli, ez a nevéből is adódóan a regisztrációra és bejelentkezésre szolgáló oldalra hivatott átirányítani, ezek a menüpontok mobil nézeten, a képernyő bal oldalán a logótól balra találhatóak.</w:t>
+      </w:r>
+    </w:p>
+    <w:p>
+      <w:pPr>
+        <w:pStyle w:val="Normal"/>
+        <w:rPr>
+          <w:b w:val="false"/>
+          <w:b w:val="false"/>
+          <w:bCs w:val="false"/>
+        </w:rPr>
+      </w:pPr>
+      <w:r>
+        <w:rPr>
+          <w:b w:val="false"/>
+          <w:bCs w:val="false"/>
+        </w:rPr>
+        <w:t>Bejelentkezett állapotban ezen menüpontok egyike, pontosabban a „Register/Login” menüpont megváltozik egy „Profile” nevezetű menüpontra, erre a menüpontra kattintva átirányít minked a saját profilunk megtekintésére szolgáló oldalra, asztali nézetben szintén ezen az oldalon, mobil nézetben a logó jobb oldalán, található egy sötétebb színű kijelentkezés gomb.</w:t>
+      </w:r>
+    </w:p>
+    <w:p>
+      <w:pPr>
+        <w:pStyle w:val="Normal"/>
+        <w:rPr>
+          <w:b w:val="false"/>
+          <w:b w:val="false"/>
+          <w:bCs w:val="false"/>
+        </w:rPr>
+      </w:pPr>
+      <w:r>
+        <w:rPr>
+          <w:b w:val="false"/>
+          <w:bCs w:val="false"/>
+        </w:rPr>
+        <w:t>Ha adminisztrátori jogkörrel rendelkezünk ezen a felső sávon található egy menüpont az adminisztrációs feladatok ellátására is „</w:t>
+      </w:r>
+      <w:r>
+        <w:rPr>
+          <w:b w:val="false"/>
+          <w:bCs w:val="false"/>
+        </w:rPr>
+        <w:t>Admin View” néven</w:t>
+      </w:r>
+      <w:r>
+        <w:rPr>
+          <w:b w:val="false"/>
+          <w:bCs w:val="false"/>
+        </w:rPr>
+        <w:t>.</w:t>
+      </w:r>
+    </w:p>
+    <w:p>
+      <w:pPr>
+        <w:pStyle w:val="Normal"/>
+        <w:rPr>
+          <w:b w:val="false"/>
+          <w:b w:val="false"/>
+          <w:bCs w:val="false"/>
+        </w:rPr>
+      </w:pPr>
+      <w:r>
+        <w:rPr>
+          <w:b w:val="false"/>
+          <w:bCs w:val="false"/>
+        </w:rPr>
+        <w:t>Az oldal alsó részén található egy lábléc, mely kijelzi az oldalon használt programozási eszközöket és keretrendszereket a bal oldalon, mobilnézetben felül, és egy, az oldal üzemeltetése során használt technológiákat jegyzet található ezen lábléc jobb oldalán, mobil nézetben ez az előbb említett rész alatt található. Az oldal legalsó részén sötétebb színnel jelzett rész található, ez az szoftver létrejöttének dátumát, licencét és létrehozójának nevét látjuk.</w:t>
+      </w:r>
+    </w:p>
+    <w:p>
+      <w:pPr>
+        <w:pStyle w:val="Normal"/>
+        <w:rPr/>
+      </w:pPr>
+      <w:r>
+        <w:rPr>
+          <w:rStyle w:val="Ershangslyozs"/>
+        </w:rPr>
+        <w:t>Public Pasta – Kezdőlap</w:t>
+      </w:r>
+    </w:p>
+    <w:p>
+      <w:pPr>
+        <w:pStyle w:val="Normal"/>
+        <w:rPr/>
+      </w:pPr>
+      <w:r>
+        <w:rPr>
+          <w:rStyle w:val="Ershangslyozs"/>
+          <w:b w:val="false"/>
+          <w:bCs w:val="false"/>
+        </w:rPr>
+        <w:t xml:space="preserve">Ez az oldal kezdőlap része, illetve a Public Pasta gomb megnyomása is erre az oldalra irányít, itt lehet látni minden olyan feltöltött, publikációt mely nem privát formában került feltöltésre a weboldalra. </w:t>
+      </w:r>
+      <w:r>
+        <w:rPr>
+          <w:rStyle w:val="Ershangslyozs"/>
+          <w:b w:val="false"/>
+          <w:bCs w:val="false"/>
+        </w:rPr>
+        <w:t>A szóban forgó szövegek, mindegyike egy-egy kis kártya szerű tartalom megjelenítésre szolgáló modulon tekinthető meg. Ezek a felületek felül egy címsávval rendelkeznek, itt tekinthető meg a cím, illetve az erre való kattintás szolgál a jegyzet közelebbről való megtekintésére.</w:t>
+      </w:r>
+    </w:p>
+    <w:p>
+      <w:pPr>
+        <w:pStyle w:val="Normal"/>
+        <w:rPr/>
+      </w:pPr>
+      <w:r>
+        <w:rPr>
+          <w:rStyle w:val="Ershangslyozs"/>
+          <w:b w:val="false"/>
+          <w:bCs w:val="false"/>
+        </w:rPr>
+        <w:t xml:space="preserve">Középen egy sötét kékes szürke mező található, mely magát a létrehozott kód- vagy szövegrészletet jeleníti meg, </w:t>
+      </w:r>
+      <w:r>
+        <w:rPr>
+          <w:rStyle w:val="Ershangslyozs"/>
+          <w:b w:val="false"/>
+          <w:bCs w:val="false"/>
+        </w:rPr>
+        <w:t xml:space="preserve">amennyiben a kivonat egy az oldal által is támogatott programozási nyelven íródott, érvénybe lép a weboldal szintaxis megkülönböztető funkciója, mely az adott programnyelv kulcsszavait írásjeleit és tagoltságát hivatott megkülönböztetni a </w:t>
+      </w:r>
+      <w:r>
+        <w:rPr>
+          <w:rStyle w:val="Ershangslyozs"/>
+          <w:b w:val="false"/>
+          <w:bCs w:val="false"/>
+        </w:rPr>
+        <w:t xml:space="preserve">sztenderd szövegektől. </w:t>
+      </w:r>
+      <w:r>
+        <w:rPr>
+          <w:rStyle w:val="Ershangslyozs"/>
+          <w:b w:val="false"/>
+          <w:bCs w:val="false"/>
+        </w:rPr>
+        <w:t xml:space="preserve">Ezeken a tulajdonságokon felül, bármelyik középső tartalom dobozra kétszer kattintunk tartalma azonnal a számítógép vágólapjára kerül ezek másolásának megkönnyítésének érdekében, </w:t>
+      </w:r>
+      <w:r>
+        <w:rPr>
+          <w:rStyle w:val="Ershangslyozs"/>
+          <w:b w:val="false"/>
+          <w:bCs w:val="false"/>
+        </w:rPr>
+        <w:t>ezen funkcionalitásra való felhívás megtalálható minden komponens alsó részében</w:t>
+      </w:r>
+      <w:r>
+        <w:rPr>
+          <w:rStyle w:val="Ershangslyozs"/>
+          <w:b w:val="false"/>
+          <w:bCs w:val="false"/>
+        </w:rPr>
+        <w:t>.</w:t>
+      </w:r>
+    </w:p>
+    <w:p>
+      <w:pPr>
+        <w:pStyle w:val="Normal"/>
+        <w:rPr/>
+      </w:pPr>
+      <w:r>
+        <w:rPr>
+          <w:rStyle w:val="Ershangslyozs"/>
+          <w:b w:val="false"/>
+          <w:bCs w:val="false"/>
+        </w:rPr>
+        <w:t>Minden egyes modulunk alján található még egy záró rész mely az adott publikáció legfontosabb információit hivatott leírni, tartalmazza a textus létrehozójának nevét, ha ez a mező a „Guest” nevet érinti, abban az esetben egy vendég hozta létre. Mellette szorosan található a létrehozás ideje és dátuma, emellett az utolsó módosítás időpontja, majd a programozási nyelv melyben az adott kódrészlet íródott, általános szöveg esetében ez a „plain text” feliratot hordozza magában. Ezen „kártyák” egymás alatt jelennek meg az utolsó módosítási dátum régiségének függvényének növekvő sorrendjében.</w:t>
+      </w:r>
+    </w:p>
+    <w:p>
+      <w:pPr>
+        <w:pStyle w:val="Normal"/>
+        <w:rPr/>
+      </w:pPr>
+      <w:r>
+        <w:rPr>
+          <w:rStyle w:val="Ershangslyozs"/>
+          <w:b w:val="false"/>
+          <w:bCs w:val="false"/>
+        </w:rPr>
+        <w:t xml:space="preserve">Az oldal jobb alsó sarkában </w:t>
+      </w:r>
+      <w:r>
+        <w:rPr>
+          <w:rStyle w:val="Ershangslyozs"/>
+          <w:b w:val="false"/>
+          <w:bCs w:val="false"/>
+        </w:rPr>
+        <w:t>található az új tartalom felvitele gomb, ez a komponens egy kék körben található fehér plusz jel, úgynevezett lebegő gomb, követi a kijelzőt pozícióját így a kezdőlapon mindig elérhetjük és a vele felnyíló Új tartalom feltöltése menüt is, a jobb alsó sarokban, mobilnézeten a gomb ugyan ezekkel a tulajdonságokkal rendelkezik, csak jóval kisebb kontextusban, ezáltal nem kitakarva egyetlen fontos részletet sem, ezzel zavartalanná téve a tartalomfogyasztást.</w:t>
+      </w:r>
+    </w:p>
+    <w:p>
+      <w:pPr>
+        <w:pStyle w:val="Normal"/>
+        <w:rPr/>
+      </w:pPr>
+      <w:r>
+        <w:rPr>
+          <w:rStyle w:val="Ershangslyozs"/>
+          <w:b/>
+          <w:bCs/>
+        </w:rPr>
+        <w:t>Új tartalom feltöltésére szolgáló felugró ablak</w:t>
+      </w:r>
+    </w:p>
+    <w:p>
+      <w:pPr>
+        <w:pStyle w:val="Normal"/>
+        <w:rPr/>
+      </w:pPr>
+      <w:r>
+        <w:rPr>
+          <w:rStyle w:val="Ershangslyozs"/>
+          <w:b w:val="false"/>
+          <w:bCs w:val="false"/>
+        </w:rPr>
+        <w:t>Ez a felugró ablak tartalmaz egy címsávot, alatta közvetlen 3 darab bemeneti mező található, ezekre kattintva a címsáv felúszik a szövegdoboz fölé így be tudjuk írni az általunk kívánt értékeket.</w:t>
+      </w:r>
+    </w:p>
+    <w:p>
+      <w:pPr>
+        <w:pStyle w:val="Normal"/>
+        <w:rPr/>
+      </w:pPr>
+      <w:r>
+        <w:rPr>
+          <w:rStyle w:val="Ershangslyozs"/>
+          <w:b w:val="false"/>
+          <w:bCs w:val="false"/>
+        </w:rPr>
+        <w:t>Az első mezőben „</w:t>
+      </w:r>
+      <w:r>
+        <w:rPr>
+          <w:rStyle w:val="Ershangslyozs"/>
+          <w:b w:val="false"/>
+          <w:bCs w:val="false"/>
+        </w:rPr>
+        <w:t>Name your Pasta”</w:t>
+      </w:r>
+      <w:r>
+        <w:rPr>
+          <w:rStyle w:val="Ershangslyozs"/>
+          <w:b w:val="false"/>
+          <w:bCs w:val="false"/>
+        </w:rPr>
+        <w:t xml:space="preserve"> egy címet kell megadnunk </w:t>
+      </w:r>
+      <w:r>
+        <w:rPr>
+          <w:rStyle w:val="Ershangslyozs"/>
+          <w:b w:val="false"/>
+          <w:bCs w:val="false"/>
+        </w:rPr>
+        <w:t>ami legalább 4 de legfeljebb 64 karakter hosszú lehet.</w:t>
+      </w:r>
+    </w:p>
+    <w:p>
+      <w:pPr>
+        <w:pStyle w:val="Normal"/>
+        <w:rPr/>
+      </w:pPr>
+      <w:r>
+        <w:rPr>
+          <w:rStyle w:val="Ershangslyozs"/>
+          <w:b w:val="false"/>
+          <w:bCs w:val="false"/>
+        </w:rPr>
+        <w:t>A második mezőbe „</w:t>
+      </w:r>
+      <w:r>
+        <w:rPr>
+          <w:rStyle w:val="Ershangslyozs"/>
+          <w:b w:val="false"/>
+          <w:bCs w:val="false"/>
+        </w:rPr>
+        <w:t>Paste it down”</w:t>
+      </w:r>
+      <w:r>
+        <w:rPr>
+          <w:rStyle w:val="Ershangslyozs"/>
+          <w:b w:val="false"/>
+          <w:bCs w:val="false"/>
+        </w:rPr>
+        <w:t xml:space="preserve"> a megosztásra kívánt szövegünk kerül, ez a mező nem lehet üres.</w:t>
+      </w:r>
+    </w:p>
+    <w:p>
+      <w:pPr>
+        <w:pStyle w:val="Normal"/>
+        <w:rPr/>
+      </w:pPr>
+      <w:r>
+        <w:rPr>
+          <w:rStyle w:val="Ershangslyozs"/>
+          <w:b w:val="false"/>
+          <w:bCs w:val="false"/>
+        </w:rPr>
+        <w:t>A harmadik mezőbe a jelszó kerül „</w:t>
+      </w:r>
+      <w:r>
+        <w:rPr>
+          <w:rStyle w:val="Ershangslyozs"/>
+          <w:b w:val="false"/>
+          <w:bCs w:val="false"/>
+        </w:rPr>
+        <w:t>Put a password here”</w:t>
+      </w:r>
+      <w:r>
+        <w:rPr>
+          <w:rStyle w:val="Ershangslyozs"/>
+          <w:b w:val="false"/>
+          <w:bCs w:val="false"/>
+        </w:rPr>
+        <w:t xml:space="preserve">, </w:t>
+      </w:r>
+      <w:r>
+        <w:rPr>
+          <w:rStyle w:val="Ershangslyozs"/>
+          <w:b w:val="false"/>
+          <w:bCs w:val="false"/>
+        </w:rPr>
+        <w:t>abban az esetben ha vendégként zajlik a folyamat, abban az esetben ha bejelentkezett felhasználóval rendelkezünk ez a mező nem látszik</w:t>
+      </w:r>
+      <w:r>
+        <w:rPr>
+          <w:rStyle w:val="Ershangslyozs"/>
+          <w:b w:val="false"/>
+          <w:bCs w:val="false"/>
+        </w:rPr>
+        <w:t xml:space="preserve"> amivel később törölhetjük az általunk feltöltött tartalmat, </w:t>
+      </w:r>
+      <w:r>
+        <w:rPr>
+          <w:rStyle w:val="Ershangslyozs"/>
+          <w:b w:val="false"/>
+          <w:bCs w:val="false"/>
+        </w:rPr>
+        <w:t>így jegyezzük meg vagy esetleg írjuk fel, később ennek módosítására nincs lehetőség</w:t>
+      </w:r>
+      <w:r>
+        <w:rPr>
+          <w:rStyle w:val="Ershangslyozs"/>
+          <w:b w:val="false"/>
+          <w:bCs w:val="false"/>
+        </w:rPr>
+        <w:t>, ennek legalább 8 karakter hosszúnak kell lennie.</w:t>
+      </w:r>
+    </w:p>
+    <w:p>
+      <w:pPr>
+        <w:pStyle w:val="Normal"/>
+        <w:rPr/>
+      </w:pPr>
+      <w:r>
+        <w:rPr>
+          <w:rStyle w:val="Ershangslyozs"/>
+          <w:b w:val="false"/>
+          <w:bCs w:val="false"/>
+        </w:rPr>
+        <w:t>A harmadik pontban kiválaszthatjuk milyen programozási nyelven íródott a bemásolt tartalom, ez egy jelen pillanatban 64 darab, a napjainkban legtöbbet használt programozási nyelvekből és konfigurációs fájlok jelölő nyelveiből álló választék.</w:t>
+      </w:r>
+    </w:p>
+    <w:p>
+      <w:pPr>
+        <w:pStyle w:val="Normal"/>
+        <w:rPr/>
+      </w:pPr>
+      <w:r>
+        <w:rPr>
+          <w:rStyle w:val="Ershangslyozs"/>
+          <w:b w:val="false"/>
+          <w:bCs w:val="false"/>
+        </w:rPr>
+        <w:t>A</w:t>
+      </w:r>
+      <w:r>
+        <w:rPr>
+          <w:rStyle w:val="Ershangslyozs"/>
+          <w:b w:val="false"/>
+          <w:bCs w:val="false"/>
+        </w:rPr>
+        <w:t>z</w:t>
+      </w:r>
+      <w:r>
+        <w:rPr>
+          <w:rStyle w:val="Ershangslyozs"/>
+          <w:b w:val="false"/>
+          <w:bCs w:val="false"/>
+        </w:rPr>
+        <w:t xml:space="preserve"> </w:t>
+      </w:r>
+      <w:r>
+        <w:rPr>
+          <w:rStyle w:val="Ershangslyozs"/>
+          <w:b w:val="false"/>
+          <w:bCs w:val="false"/>
+        </w:rPr>
+        <w:t>utolsó</w:t>
+      </w:r>
+      <w:r>
+        <w:rPr>
+          <w:rStyle w:val="Ershangslyozs"/>
+          <w:b w:val="false"/>
+          <w:bCs w:val="false"/>
+        </w:rPr>
+        <w:t xml:space="preserve"> menüpontban kiválaszthatjuk egy két irányú kapcsolóval, hogy publikus „</w:t>
+      </w:r>
+      <w:r>
+        <w:rPr>
+          <w:rStyle w:val="Ershangslyozs"/>
+          <w:b w:val="false"/>
+          <w:bCs w:val="false"/>
+        </w:rPr>
+        <w:t>public”</w:t>
+      </w:r>
+      <w:r>
+        <w:rPr>
+          <w:rStyle w:val="Ershangslyozs"/>
+          <w:b w:val="false"/>
+          <w:bCs w:val="false"/>
+        </w:rPr>
+        <w:t xml:space="preserve"> vagy privát „</w:t>
+      </w:r>
+      <w:r>
+        <w:rPr>
+          <w:rStyle w:val="Ershangslyozs"/>
+          <w:b w:val="false"/>
+          <w:bCs w:val="false"/>
+        </w:rPr>
+        <w:t>private”</w:t>
+      </w:r>
+      <w:r>
+        <w:rPr>
+          <w:rStyle w:val="Ershangslyozs"/>
+          <w:b w:val="false"/>
+          <w:bCs w:val="false"/>
+        </w:rPr>
+        <w:t xml:space="preserve"> a feltöltött tartalom, az esetben ha a kapcsolót jobbra azaz a privát oldalra kapcsoljuk, csak a link birtokában lesz megtekinthető az általunk feltöltött tartalom,</w:t>
+      </w:r>
+      <w:r>
+        <w:rPr>
+          <w:rStyle w:val="Ershangslyozs"/>
+          <w:b w:val="false"/>
+          <w:bCs w:val="false"/>
+        </w:rPr>
+        <w:t xml:space="preserve"> illetve regisztrált felhasználóként a felső navigációs sávban a profilunkra kattintva is elérhetjük, cím alapján</w:t>
+      </w:r>
+      <w:r>
+        <w:rPr>
+          <w:rStyle w:val="Ershangslyozs"/>
+          <w:b w:val="false"/>
+          <w:bCs w:val="false"/>
+        </w:rPr>
+        <w:t>.</w:t>
+      </w:r>
+    </w:p>
+    <w:p>
+      <w:pPr>
+        <w:pStyle w:val="Normal"/>
+        <w:rPr/>
+      </w:pPr>
+      <w:r>
+        <w:rPr>
+          <w:rStyle w:val="Ershangslyozs"/>
+          <w:b/>
+          <w:bCs/>
+        </w:rPr>
+        <w:t>A tartalmak közelebbi megtekintésére szolgáló oldalaira</w:t>
+      </w:r>
+    </w:p>
+    <w:p>
+      <w:pPr>
+        <w:pStyle w:val="Normal"/>
+        <w:rPr/>
+      </w:pPr>
+      <w:r>
+        <w:rPr>
+          <w:rStyle w:val="Ershangslyozs"/>
+          <w:b w:val="false"/>
+          <w:bCs w:val="false"/>
+        </w:rPr>
+        <w:t xml:space="preserve">Ezen az oldalon, középen található az általunk kiválasztott kód címét, alatta ismét egy „kártya” komponenst találhatunk, ezúttal a címsávban az utolsó módosítás dátumát, </w:t>
+      </w:r>
+      <w:r>
+        <w:rPr>
+          <w:rStyle w:val="Ershangslyozs"/>
+          <w:b w:val="false"/>
+          <w:bCs w:val="false"/>
+        </w:rPr>
+        <w:t>hiszen ha erre az oldalra navigáltunk ez egy fontos információ lehet számunkra, középen szintén egy sötét-kékes-szürke szövegmezőt találunk a már fentebb említett szintaxis kiemelő funkcióval, alatta a nyelvet, készítőjét és a készítés dátumát.</w:t>
+      </w:r>
+    </w:p>
+    <w:p>
+      <w:pPr>
+        <w:pStyle w:val="Normal"/>
+        <w:rPr/>
+      </w:pPr>
+      <w:r>
+        <w:rPr>
+          <w:rStyle w:val="Ershangslyozs"/>
+          <w:b w:val="false"/>
+          <w:bCs w:val="false"/>
+        </w:rPr>
+        <w:t>Ezúttal rendelkezünk egy kicsit sötétebb lábléccel is, mely tartalmaz egy felhívást a dupla koppintásos másolásra, illetve egy kicsit nagyobb, a tartalom törlésére szolgáló gombot.</w:t>
+      </w:r>
+    </w:p>
+    <w:p>
+      <w:pPr>
+        <w:pStyle w:val="Normal"/>
+        <w:rPr/>
+      </w:pPr>
+      <w:r>
+        <w:rPr>
+          <w:rStyle w:val="Ershangslyozs"/>
+          <w:b w:val="false"/>
+          <w:bCs w:val="false"/>
+        </w:rPr>
+        <w:t>Ezt a gombot megnyomva, lenyílik egy piros menüsáv mely az esetben ha az adott tartalmat egy vendég hozta létre kér egy jelszót mely megadásával törölhető lesz a tartalom. Abban az esetben ha a tartalmat létrehozó felhasználó és a belépett felhasználó, egy és ugyan az a személy akkor a tartalom jelszó nélkül törölhetővé válik, a menü lenyitása utána a törlés gombot megnyomva. Ha nem rendelkezünk a jelszóval a vendég tartalomhoz és nem is a tartalmat létrehozó felhasználó vagyunk az esetben ez a gomb funkcióját veszíti.</w:t>
+      </w:r>
+    </w:p>
+    <w:p>
+      <w:pPr>
+        <w:pStyle w:val="Normal"/>
+        <w:rPr/>
+      </w:pPr>
+      <w:r>
+        <w:rPr>
+          <w:rStyle w:val="Ershangslyozs"/>
+          <w:b/>
+          <w:bCs/>
+        </w:rPr>
+        <w:t>Regisztráció és Bejelentkezés</w:t>
+      </w:r>
+    </w:p>
+    <w:p>
+      <w:pPr>
+        <w:pStyle w:val="Normal"/>
+        <w:rPr/>
+      </w:pPr>
+      <w:r>
+        <w:rPr>
+          <w:rStyle w:val="Ershangslyozs"/>
+          <w:b w:val="false"/>
+          <w:bCs w:val="false"/>
+        </w:rPr>
+        <w:t>Ez az oldal hivatott ellátni a regisztrálás és bejelentkezés folyamatát.</w:t>
+      </w:r>
+    </w:p>
+    <w:p>
+      <w:pPr>
+        <w:pStyle w:val="Normal"/>
+        <w:rPr/>
+      </w:pPr>
+      <w:r>
+        <w:rPr>
+          <w:rStyle w:val="Ershangslyozs"/>
+          <w:b w:val="false"/>
+          <w:bCs w:val="false"/>
+        </w:rPr>
+        <w:t>Az oldal felső részén a navigációs sáv alatt található a bejelentkezési felület, itt két mező található, egy felhasználónév „</w:t>
+      </w:r>
+      <w:r>
+        <w:rPr>
+          <w:rStyle w:val="Ershangslyozs"/>
+          <w:b w:val="false"/>
+          <w:bCs w:val="false"/>
+        </w:rPr>
+        <w:t>Username”</w:t>
+      </w:r>
+      <w:r>
+        <w:rPr>
+          <w:rStyle w:val="Ershangslyozs"/>
+          <w:b w:val="false"/>
+          <w:bCs w:val="false"/>
+        </w:rPr>
+        <w:t xml:space="preserve"> és egy jelszó „</w:t>
+      </w:r>
+      <w:r>
+        <w:rPr>
+          <w:rStyle w:val="Ershangslyozs"/>
+          <w:b w:val="false"/>
+          <w:bCs w:val="false"/>
+        </w:rPr>
+        <w:t>Password”</w:t>
+      </w:r>
+      <w:r>
+        <w:rPr>
+          <w:rStyle w:val="Ershangslyozs"/>
+          <w:b w:val="false"/>
+          <w:bCs w:val="false"/>
+        </w:rPr>
+        <w:t xml:space="preserve">. Feltétel, hogy már regisztrált felhasználóval kell rendelkezned. </w:t>
+      </w:r>
+    </w:p>
+    <w:p>
+      <w:pPr>
+        <w:pStyle w:val="Normal"/>
+        <w:rPr/>
+      </w:pPr>
+      <w:r>
+        <w:rPr>
+          <w:rStyle w:val="Ershangslyozs"/>
+          <w:b w:val="false"/>
+          <w:bCs w:val="false"/>
+        </w:rPr>
+        <w:t>A bejelentkezés során</w:t>
+      </w:r>
+      <w:r>
+        <w:rPr>
+          <w:rStyle w:val="Ershangslyozs"/>
+          <w:b w:val="false"/>
+          <w:bCs w:val="false"/>
+        </w:rPr>
+        <w:t xml:space="preserve"> </w:t>
+      </w:r>
+      <w:r>
+        <w:rPr>
+          <w:rStyle w:val="Ershangslyozs"/>
+          <w:b w:val="false"/>
+          <w:bCs w:val="false"/>
+        </w:rPr>
+        <w:t>több-féle hiba léphet fel</w:t>
+      </w:r>
+      <w:r>
+        <w:rPr>
+          <w:rStyle w:val="Ershangslyozs"/>
+          <w:b w:val="false"/>
+          <w:bCs w:val="false"/>
+        </w:rPr>
+        <w:t xml:space="preserve">, </w:t>
+      </w:r>
+      <w:r>
+        <w:rPr>
+          <w:rStyle w:val="Ershangslyozs"/>
+          <w:b w:val="false"/>
+          <w:bCs w:val="false"/>
+        </w:rPr>
+        <w:t>az oldal egy hibaüzenettel reagál erre majd a hibaüzenet után visszairányít a regisztrációs és bejelentkezési oldalra.</w:t>
+      </w:r>
+    </w:p>
+    <w:p>
+      <w:pPr>
+        <w:pStyle w:val="Normal"/>
+        <w:rPr/>
+      </w:pPr>
+      <w:r>
+        <w:rPr>
+          <w:rStyle w:val="Ershangslyozs"/>
+          <w:b w:val="false"/>
+          <w:bCs w:val="false"/>
+        </w:rPr>
+        <w:t>Ez a hibák a nem létező felhasználó „The user doesn't exits”.</w:t>
+      </w:r>
+    </w:p>
+    <w:p>
+      <w:pPr>
+        <w:pStyle w:val="Normal"/>
+        <w:rPr/>
+      </w:pPr>
+      <w:r>
+        <w:rPr>
+          <w:rStyle w:val="Ershangslyozs"/>
+          <w:b w:val="false"/>
+          <w:bCs w:val="false"/>
+        </w:rPr>
+        <w:t>A</w:t>
+      </w:r>
+      <w:r>
+        <w:rPr>
+          <w:rStyle w:val="Ershangslyozs"/>
+          <w:b w:val="false"/>
+          <w:bCs w:val="false"/>
+        </w:rPr>
+        <w:t xml:space="preserve"> jelszónak legalább 8 karakternek kell lennie „The password must be at least 8 char </w:t>
+      </w:r>
+      <w:r>
+        <w:rPr>
+          <w:rStyle w:val="Ershangslyozs"/>
+          <w:b w:val="false"/>
+          <w:bCs w:val="false"/>
+        </w:rPr>
+        <w:t>logn</w:t>
+      </w:r>
+      <w:r>
+        <w:rPr>
+          <w:rStyle w:val="Ershangslyozs"/>
+          <w:b w:val="false"/>
+          <w:bCs w:val="false"/>
+        </w:rPr>
+        <w:t>”</w:t>
+      </w:r>
+    </w:p>
+    <w:p>
+      <w:pPr>
+        <w:pStyle w:val="Normal"/>
+        <w:rPr/>
+      </w:pPr>
+      <w:r>
+        <w:rPr>
+          <w:rStyle w:val="Ershangslyozs"/>
+          <w:b w:val="false"/>
+          <w:bCs w:val="false"/>
+        </w:rPr>
+        <w:t>I</w:t>
+      </w:r>
+      <w:r>
+        <w:rPr>
+          <w:rStyle w:val="Ershangslyozs"/>
+          <w:b w:val="false"/>
+          <w:bCs w:val="false"/>
+        </w:rPr>
+        <w:t>lletve a nem megfelelő jelszó lehet „Wrong password”.</w:t>
+      </w:r>
+    </w:p>
+    <w:p>
+      <w:pPr>
+        <w:pStyle w:val="Normal"/>
+        <w:rPr/>
+      </w:pPr>
+      <w:r>
+        <w:rPr>
+          <w:rStyle w:val="Ershangslyozs"/>
+          <w:b w:val="false"/>
+          <w:bCs w:val="false"/>
+        </w:rPr>
+        <w:t>A sikeres bejelentkezés esetén szintén egy üzenet fogad minket átirányítás előtt.</w:t>
+      </w:r>
+    </w:p>
+    <w:p>
+      <w:pPr>
+        <w:pStyle w:val="Normal"/>
+        <w:rPr/>
+      </w:pPr>
+      <w:r>
+        <w:rPr>
+          <w:rStyle w:val="Ershangslyozs"/>
+          <w:b w:val="false"/>
+          <w:bCs w:val="false"/>
+        </w:rPr>
+        <w:t>A felület alsó részén a bejelentkezés „Login” rész és a lábléc felett helyezkedik el a regisztrációs „Register” rész, melyben új felhasználót tudunk létrehozni. Itt 4 mező található, egy a felhasználónév számára „Username”, mellette jobbra egy az email cím számára fent tartott mező található „Email”, alattuk két darab jelszó mező található „Password”, „Verify Password”, ezekből a baloldalt található mezőbe a tőle jobbra elhelyezkedő bemeneti szövegdoboz a jelszó megerősítésére szolgál, hogy biztosak legyünk benne hogy jól írtuk be a jelszavunkat.</w:t>
+      </w:r>
+    </w:p>
+    <w:p>
+      <w:pPr>
+        <w:pStyle w:val="Normal"/>
+        <w:rPr/>
+      </w:pPr>
+      <w:r>
+        <w:rPr>
+          <w:rStyle w:val="Ershangslyozs"/>
+          <w:b w:val="false"/>
+          <w:bCs w:val="false"/>
+        </w:rPr>
+        <w:t>Regisztráció során szintén több hibaüzenettel találhatjuk szemben magunkat, ezek következőek lehetnek:</w:t>
+      </w:r>
+    </w:p>
+    <w:p>
+      <w:pPr>
+        <w:pStyle w:val="Normal"/>
+        <w:rPr/>
+      </w:pPr>
+      <w:r>
+        <w:rPr>
+          <w:rStyle w:val="Ershangslyozs"/>
+          <w:b w:val="false"/>
+          <w:bCs w:val="false"/>
+        </w:rPr>
+        <w:t>„</w:t>
+      </w:r>
+      <w:r>
+        <w:rPr>
+          <w:rStyle w:val="Ershangslyozs"/>
+          <w:b w:val="false"/>
+          <w:bCs w:val="false"/>
+        </w:rPr>
+        <w:t>The user is already exist.” azaz a felhasználó már létezik.</w:t>
+      </w:r>
+    </w:p>
+    <w:p>
+      <w:pPr>
+        <w:pStyle w:val="Normal"/>
+        <w:rPr/>
+      </w:pPr>
+      <w:r>
+        <w:rPr>
+          <w:rStyle w:val="Ershangslyozs"/>
+          <w:b w:val="false"/>
+          <w:bCs w:val="false"/>
+        </w:rPr>
+        <w:t>„</w:t>
+      </w:r>
+      <w:r>
+        <w:rPr>
+          <w:rStyle w:val="Ershangslyozs"/>
+          <w:b w:val="false"/>
+          <w:bCs w:val="false"/>
+        </w:rPr>
+        <w:t>The email address isn't valid” Az email cím nem valós.</w:t>
+      </w:r>
+    </w:p>
+    <w:p>
+      <w:pPr>
+        <w:pStyle w:val="Normal"/>
+        <w:rPr/>
+      </w:pPr>
+      <w:r>
+        <w:rPr>
+          <w:rStyle w:val="Ershangslyozs"/>
+          <w:b w:val="false"/>
+          <w:bCs w:val="false"/>
+        </w:rPr>
+        <w:t>„</w:t>
+      </w:r>
+      <w:r>
+        <w:rPr>
+          <w:rStyle w:val="Ershangslyozs"/>
+          <w:b w:val="false"/>
+          <w:bCs w:val="false"/>
+        </w:rPr>
+        <w:t>The two password doesn't match” a két jelszó nem egyezik.</w:t>
+      </w:r>
+    </w:p>
+    <w:p>
+      <w:pPr>
+        <w:pStyle w:val="Normal"/>
+        <w:rPr/>
+      </w:pPr>
+      <w:r>
+        <w:rPr>
+          <w:rStyle w:val="Ershangslyozs"/>
+          <w:b w:val="false"/>
+          <w:bCs w:val="false"/>
+        </w:rPr>
+        <w:t>„</w:t>
+      </w:r>
+      <w:r>
+        <w:rPr>
+          <w:rStyle w:val="Ershangslyozs"/>
+          <w:b w:val="false"/>
+          <w:bCs w:val="false"/>
+        </w:rPr>
+        <w:t>You should fill all the fields” azaz minden mező kitöltése kötelező.</w:t>
+      </w:r>
+    </w:p>
+    <w:p>
+      <w:pPr>
+        <w:pStyle w:val="Normal"/>
+        <w:rPr/>
+      </w:pPr>
+      <w:r>
+        <w:rPr>
+          <w:rStyle w:val="Ershangslyozs"/>
+          <w:b w:val="false"/>
+          <w:bCs w:val="false"/>
+        </w:rPr>
+        <w:t>„</w:t>
+      </w:r>
+      <w:r>
+        <w:rPr>
+          <w:rStyle w:val="Ershangslyozs"/>
+          <w:b w:val="false"/>
+          <w:bCs w:val="false"/>
+        </w:rPr>
+        <w:t>The password must be atleast 8 char long” a jelszónak legalább 8 karater hosszúnak kell lennie.</w:t>
+      </w:r>
+    </w:p>
+    <w:p>
+      <w:pPr>
+        <w:pStyle w:val="Normal"/>
+        <w:rPr/>
+      </w:pPr>
+      <w:r>
+        <w:rPr>
+          <w:rStyle w:val="Ershangslyozs"/>
+          <w:b w:val="false"/>
+          <w:bCs w:val="false"/>
+        </w:rPr>
+        <w:t>Illetve ezen a szakaszon is a sikeres regisztrációt követi egy üzenet, illetve a rendszer automatikusan beléptet az új felhasználóba.</w:t>
+      </w:r>
+    </w:p>
+    <w:p>
+      <w:pPr>
+        <w:pStyle w:val="Normal"/>
+        <w:rPr/>
+      </w:pPr>
+      <w:r>
+        <w:rPr>
+          <w:rStyle w:val="Ershangslyozs"/>
+          <w:b/>
+          <w:bCs/>
+        </w:rPr>
+        <w:t>Profil oldal</w:t>
+      </w:r>
+    </w:p>
+    <w:p>
+      <w:pPr>
+        <w:pStyle w:val="Normal"/>
+        <w:rPr/>
+      </w:pPr>
+      <w:r>
+        <w:rPr>
+          <w:rStyle w:val="Ershangslyozs"/>
+          <w:b w:val="false"/>
+          <w:bCs w:val="false"/>
+        </w:rPr>
+        <w:t>A profil oldal, az alkalmazásban regisztrált felhasználónk adatainak áttekintésére szolgál.</w:t>
+      </w:r>
+    </w:p>
+    <w:p>
+      <w:pPr>
+        <w:pStyle w:val="Normal"/>
+        <w:rPr/>
+      </w:pPr>
+      <w:r>
+        <w:rPr>
+          <w:rStyle w:val="Ershangslyozs"/>
+          <w:b w:val="false"/>
+          <w:bCs w:val="false"/>
+        </w:rPr>
+        <w:t xml:space="preserve">A szóban forgó weblap két részre osztható, az egyik része a bal oldalt található a személyes adatok megjelenítésére szolgáló mező, a jobb oldala a „Your pastas” nevet viseli ami a felhasználónk oldal használatán belüli feltöltési tevékenységét hivatott dokumentálni számára, egy átlátható listaszerű nézetben. Ebben a listában az általa az oldalon létrehozott tartalmak jelennek meg növekvő időrendi sorrendben, az elem bal oldalán a nevével </w:t>
+      </w:r>
+      <w:r>
+        <w:rPr>
+          <w:rStyle w:val="Ershangslyozs"/>
+          <w:b w:val="false"/>
+          <w:bCs w:val="false"/>
+        </w:rPr>
+        <w:t>mely egy kattintható link ami a teljes tartalomra mutat</w:t>
+      </w:r>
+      <w:r>
+        <w:rPr>
+          <w:rStyle w:val="Ershangslyozs"/>
+          <w:b w:val="false"/>
+          <w:bCs w:val="false"/>
+        </w:rPr>
+        <w:t xml:space="preserve"> jobb oldalán pedig a legfontosabb tulajdonságaival..</w:t>
+      </w:r>
+    </w:p>
+    <w:p>
+      <w:pPr>
+        <w:pStyle w:val="Normal"/>
+        <w:rPr/>
+      </w:pPr>
+      <w:r>
+        <w:rPr>
+          <w:rStyle w:val="Ershangslyozs"/>
+          <w:b w:val="false"/>
+          <w:bCs w:val="false"/>
+        </w:rPr>
+        <w:t>Ha a felhasználó még nem hozott létre tartalmat az oldalon, egy kékes szürke lista elem található benne mely tartalma „You don't have any pastas, its time to create one!” biztató üzenetet tartalmazza.</w:t>
+      </w:r>
+    </w:p>
+    <w:p>
+      <w:pPr>
         <w:pStyle w:val="Cmsor1"/>
         <w:numPr>
           <w:ilvl w:val="0"/>
@@ -2683,8 +3724,8 @@
         </w:numPr>
         <w:rPr/>
       </w:pPr>
-      <w:bookmarkStart w:id="19" w:name="_Toc4863792"/>
-      <w:bookmarkStart w:id="20" w:name="_Toc473730749"/>
+      <w:bookmarkStart w:id="19" w:name="_Toc473730749"/>
+      <w:bookmarkStart w:id="20" w:name="_Toc4863792"/>
       <w:r>
         <w:rPr/>
         <w:t>Fejlesztői dokumentáció</w:t>
@@ -3050,8 +4091,8 @@
         </w:numPr>
         <w:rPr/>
       </w:pPr>
-      <w:bookmarkStart w:id="26" w:name="_Toc4863798"/>
-      <w:bookmarkStart w:id="27" w:name="_Toc473730753"/>
+      <w:bookmarkStart w:id="26" w:name="_Toc473730753"/>
+      <w:bookmarkStart w:id="27" w:name="_Toc4863798"/>
       <w:r>
         <w:rPr/>
         <w:t>Felhasznált irodalom</w:t>
@@ -7027,6 +8068,347 @@
     <w:qFormat/>
     <w:rPr/>
   </w:style>
+  <w:style w:type="character" w:styleId="ListLabel294">
+    <w:name w:val="ListLabel 294"/>
+    <w:qFormat/>
+    <w:rPr>
+      <w:rFonts w:cs="Symbol"/>
+    </w:rPr>
+  </w:style>
+  <w:style w:type="character" w:styleId="ListLabel295">
+    <w:name w:val="ListLabel 295"/>
+    <w:qFormat/>
+    <w:rPr>
+      <w:rFonts w:cs="Courier New"/>
+    </w:rPr>
+  </w:style>
+  <w:style w:type="character" w:styleId="ListLabel296">
+    <w:name w:val="ListLabel 296"/>
+    <w:qFormat/>
+    <w:rPr>
+      <w:rFonts w:cs="Wingdings"/>
+    </w:rPr>
+  </w:style>
+  <w:style w:type="character" w:styleId="ListLabel297">
+    <w:name w:val="ListLabel 297"/>
+    <w:qFormat/>
+    <w:rPr>
+      <w:rFonts w:cs="Symbol"/>
+    </w:rPr>
+  </w:style>
+  <w:style w:type="character" w:styleId="ListLabel298">
+    <w:name w:val="ListLabel 298"/>
+    <w:qFormat/>
+    <w:rPr>
+      <w:rFonts w:cs="Courier New"/>
+    </w:rPr>
+  </w:style>
+  <w:style w:type="character" w:styleId="ListLabel299">
+    <w:name w:val="ListLabel 299"/>
+    <w:qFormat/>
+    <w:rPr>
+      <w:rFonts w:cs="Wingdings"/>
+    </w:rPr>
+  </w:style>
+  <w:style w:type="character" w:styleId="ListLabel300">
+    <w:name w:val="ListLabel 300"/>
+    <w:qFormat/>
+    <w:rPr>
+      <w:rFonts w:cs="Symbol"/>
+    </w:rPr>
+  </w:style>
+  <w:style w:type="character" w:styleId="ListLabel301">
+    <w:name w:val="ListLabel 301"/>
+    <w:qFormat/>
+    <w:rPr>
+      <w:rFonts w:cs="Courier New"/>
+    </w:rPr>
+  </w:style>
+  <w:style w:type="character" w:styleId="ListLabel302">
+    <w:name w:val="ListLabel 302"/>
+    <w:qFormat/>
+    <w:rPr>
+      <w:rFonts w:cs="Wingdings"/>
+    </w:rPr>
+  </w:style>
+  <w:style w:type="character" w:styleId="ListLabel303">
+    <w:name w:val="ListLabel 303"/>
+    <w:qFormat/>
+    <w:rPr>
+      <w:rFonts w:cs="Symbol"/>
+    </w:rPr>
+  </w:style>
+  <w:style w:type="character" w:styleId="ListLabel304">
+    <w:name w:val="ListLabel 304"/>
+    <w:qFormat/>
+    <w:rPr>
+      <w:rFonts w:cs="Courier New"/>
+    </w:rPr>
+  </w:style>
+  <w:style w:type="character" w:styleId="ListLabel305">
+    <w:name w:val="ListLabel 305"/>
+    <w:qFormat/>
+    <w:rPr>
+      <w:rFonts w:cs="Wingdings"/>
+    </w:rPr>
+  </w:style>
+  <w:style w:type="character" w:styleId="ListLabel306">
+    <w:name w:val="ListLabel 306"/>
+    <w:qFormat/>
+    <w:rPr>
+      <w:rFonts w:cs="Symbol"/>
+    </w:rPr>
+  </w:style>
+  <w:style w:type="character" w:styleId="ListLabel307">
+    <w:name w:val="ListLabel 307"/>
+    <w:qFormat/>
+    <w:rPr>
+      <w:rFonts w:cs="Courier New"/>
+    </w:rPr>
+  </w:style>
+  <w:style w:type="character" w:styleId="ListLabel308">
+    <w:name w:val="ListLabel 308"/>
+    <w:qFormat/>
+    <w:rPr>
+      <w:rFonts w:cs="Wingdings"/>
+    </w:rPr>
+  </w:style>
+  <w:style w:type="character" w:styleId="ListLabel309">
+    <w:name w:val="ListLabel 309"/>
+    <w:qFormat/>
+    <w:rPr>
+      <w:rFonts w:cs="Symbol"/>
+    </w:rPr>
+  </w:style>
+  <w:style w:type="character" w:styleId="ListLabel310">
+    <w:name w:val="ListLabel 310"/>
+    <w:qFormat/>
+    <w:rPr>
+      <w:rFonts w:cs="Courier New"/>
+    </w:rPr>
+  </w:style>
+  <w:style w:type="character" w:styleId="ListLabel311">
+    <w:name w:val="ListLabel 311"/>
+    <w:qFormat/>
+    <w:rPr>
+      <w:rFonts w:cs="Wingdings"/>
+    </w:rPr>
+  </w:style>
+  <w:style w:type="character" w:styleId="ListLabel312">
+    <w:name w:val="ListLabel 312"/>
+    <w:qFormat/>
+    <w:rPr>
+      <w:rFonts w:cs="Symbol"/>
+    </w:rPr>
+  </w:style>
+  <w:style w:type="character" w:styleId="ListLabel313">
+    <w:name w:val="ListLabel 313"/>
+    <w:qFormat/>
+    <w:rPr>
+      <w:rFonts w:cs="Courier New"/>
+    </w:rPr>
+  </w:style>
+  <w:style w:type="character" w:styleId="ListLabel314">
+    <w:name w:val="ListLabel 314"/>
+    <w:qFormat/>
+    <w:rPr>
+      <w:rFonts w:cs="Wingdings"/>
+    </w:rPr>
+  </w:style>
+  <w:style w:type="character" w:styleId="ListLabel315">
+    <w:name w:val="ListLabel 315"/>
+    <w:qFormat/>
+    <w:rPr>
+      <w:rFonts w:cs="Symbol"/>
+    </w:rPr>
+  </w:style>
+  <w:style w:type="character" w:styleId="ListLabel316">
+    <w:name w:val="ListLabel 316"/>
+    <w:qFormat/>
+    <w:rPr>
+      <w:rFonts w:cs="Courier New"/>
+    </w:rPr>
+  </w:style>
+  <w:style w:type="character" w:styleId="ListLabel317">
+    <w:name w:val="ListLabel 317"/>
+    <w:qFormat/>
+    <w:rPr>
+      <w:rFonts w:cs="Wingdings"/>
+    </w:rPr>
+  </w:style>
+  <w:style w:type="character" w:styleId="ListLabel318">
+    <w:name w:val="ListLabel 318"/>
+    <w:qFormat/>
+    <w:rPr>
+      <w:rFonts w:cs="Symbol"/>
+    </w:rPr>
+  </w:style>
+  <w:style w:type="character" w:styleId="ListLabel319">
+    <w:name w:val="ListLabel 319"/>
+    <w:qFormat/>
+    <w:rPr>
+      <w:rFonts w:cs="Courier New"/>
+    </w:rPr>
+  </w:style>
+  <w:style w:type="character" w:styleId="ListLabel320">
+    <w:name w:val="ListLabel 320"/>
+    <w:qFormat/>
+    <w:rPr>
+      <w:rFonts w:cs="Wingdings"/>
+    </w:rPr>
+  </w:style>
+  <w:style w:type="character" w:styleId="ListLabel321">
+    <w:name w:val="ListLabel 321"/>
+    <w:qFormat/>
+    <w:rPr>
+      <w:rFonts w:cs="Symbol"/>
+    </w:rPr>
+  </w:style>
+  <w:style w:type="character" w:styleId="ListLabel322">
+    <w:name w:val="ListLabel 322"/>
+    <w:qFormat/>
+    <w:rPr>
+      <w:rFonts w:cs="Courier New"/>
+    </w:rPr>
+  </w:style>
+  <w:style w:type="character" w:styleId="ListLabel323">
+    <w:name w:val="ListLabel 323"/>
+    <w:qFormat/>
+    <w:rPr>
+      <w:rFonts w:cs="Wingdings"/>
+    </w:rPr>
+  </w:style>
+  <w:style w:type="character" w:styleId="ListLabel324">
+    <w:name w:val="ListLabel 324"/>
+    <w:qFormat/>
+    <w:rPr>
+      <w:rFonts w:cs="Symbol"/>
+    </w:rPr>
+  </w:style>
+  <w:style w:type="character" w:styleId="ListLabel325">
+    <w:name w:val="ListLabel 325"/>
+    <w:qFormat/>
+    <w:rPr>
+      <w:rFonts w:cs="Courier New"/>
+    </w:rPr>
+  </w:style>
+  <w:style w:type="character" w:styleId="ListLabel326">
+    <w:name w:val="ListLabel 326"/>
+    <w:qFormat/>
+    <w:rPr>
+      <w:rFonts w:cs="Wingdings"/>
+    </w:rPr>
+  </w:style>
+  <w:style w:type="character" w:styleId="ListLabel327">
+    <w:name w:val="ListLabel 327"/>
+    <w:qFormat/>
+    <w:rPr>
+      <w:rFonts w:cs="Symbol"/>
+    </w:rPr>
+  </w:style>
+  <w:style w:type="character" w:styleId="ListLabel328">
+    <w:name w:val="ListLabel 328"/>
+    <w:qFormat/>
+    <w:rPr>
+      <w:rFonts w:cs="Courier New"/>
+    </w:rPr>
+  </w:style>
+  <w:style w:type="character" w:styleId="ListLabel329">
+    <w:name w:val="ListLabel 329"/>
+    <w:qFormat/>
+    <w:rPr>
+      <w:rFonts w:cs="Wingdings"/>
+    </w:rPr>
+  </w:style>
+  <w:style w:type="character" w:styleId="ListLabel330">
+    <w:name w:val="ListLabel 330"/>
+    <w:qFormat/>
+    <w:rPr>
+      <w:rFonts w:cs="Symbol"/>
+    </w:rPr>
+  </w:style>
+  <w:style w:type="character" w:styleId="ListLabel331">
+    <w:name w:val="ListLabel 331"/>
+    <w:qFormat/>
+    <w:rPr>
+      <w:rFonts w:cs="Courier New"/>
+    </w:rPr>
+  </w:style>
+  <w:style w:type="character" w:styleId="ListLabel332">
+    <w:name w:val="ListLabel 332"/>
+    <w:qFormat/>
+    <w:rPr>
+      <w:rFonts w:cs="Wingdings"/>
+    </w:rPr>
+  </w:style>
+  <w:style w:type="character" w:styleId="ListLabel333">
+    <w:name w:val="ListLabel 333"/>
+    <w:qFormat/>
+    <w:rPr>
+      <w:rFonts w:cs="Symbol"/>
+    </w:rPr>
+  </w:style>
+  <w:style w:type="character" w:styleId="ListLabel334">
+    <w:name w:val="ListLabel 334"/>
+    <w:qFormat/>
+    <w:rPr>
+      <w:rFonts w:cs="Courier New"/>
+    </w:rPr>
+  </w:style>
+  <w:style w:type="character" w:styleId="ListLabel335">
+    <w:name w:val="ListLabel 335"/>
+    <w:qFormat/>
+    <w:rPr>
+      <w:rFonts w:cs="Wingdings"/>
+    </w:rPr>
+  </w:style>
+  <w:style w:type="character" w:styleId="ListLabel336">
+    <w:name w:val="ListLabel 336"/>
+    <w:qFormat/>
+    <w:rPr>
+      <w:rFonts w:cs="Symbol"/>
+    </w:rPr>
+  </w:style>
+  <w:style w:type="character" w:styleId="ListLabel337">
+    <w:name w:val="ListLabel 337"/>
+    <w:qFormat/>
+    <w:rPr>
+      <w:rFonts w:cs="Courier New"/>
+    </w:rPr>
+  </w:style>
+  <w:style w:type="character" w:styleId="ListLabel338">
+    <w:name w:val="ListLabel 338"/>
+    <w:qFormat/>
+    <w:rPr>
+      <w:rFonts w:cs="Wingdings"/>
+    </w:rPr>
+  </w:style>
+  <w:style w:type="character" w:styleId="ListLabel339">
+    <w:name w:val="ListLabel 339"/>
+    <w:qFormat/>
+    <w:rPr/>
+  </w:style>
+  <w:style w:type="character" w:styleId="ListLabel340">
+    <w:name w:val="ListLabel 340"/>
+    <w:qFormat/>
+    <w:rPr/>
+  </w:style>
+  <w:style w:type="character" w:styleId="Hangslyozs">
+    <w:name w:val="Hangsúlyozás"/>
+    <w:qFormat/>
+    <w:rPr>
+      <w:i/>
+      <w:iCs/>
+    </w:rPr>
+  </w:style>
+  <w:style w:type="character" w:styleId="Ershangslyozs">
+    <w:name w:val="Erős hangsúlyozás"/>
+    <w:qFormat/>
+    <w:rPr>
+      <w:b/>
+      <w:bCs/>
+    </w:rPr>
+  </w:style>
   <w:style w:type="paragraph" w:styleId="Cmsor" w:customStyle="1">
     <w:name w:val="Címsor"/>
     <w:basedOn w:val="Normal"/>

</xml_diff>